<commit_message>
Add diagram content and one diagram navigation example. Cap5
</commit_message>
<xml_diff>
--- a/Tesis_JoseMiguelLopezAguilera.docx
+++ b/Tesis_JoseMiguelLopezAguilera.docx
@@ -2987,18 +2987,8 @@
           <w:sz w:val="24"/>
           <w:szCs w:val="24"/>
         </w:rPr>
-        <w:t xml:space="preserve">Al final, de 3 a 5 </w:t>
-      </w:r>
-      <w:proofErr w:type="spellStart"/>
-      <w:r>
-        <w:rPr>
-          <w:rFonts w:ascii="Times New Roman" w:hAnsi="Times New Roman" w:cs="Times New Roman"/>
-          <w:sz w:val="24"/>
-          <w:szCs w:val="24"/>
-        </w:rPr>
-        <w:t>pag.</w:t>
-      </w:r>
-      <w:proofErr w:type="spellEnd"/>
+        <w:t>Al final, de 3 a 5 pag.</w:t>
+      </w:r>
     </w:p>
     <w:p>
       <w:pPr>
@@ -3670,61 +3660,19 @@
         <w:rPr>
           <w:lang w:val="es-ES" w:eastAsia="es-ES"/>
         </w:rPr>
-        <w:t>CSS (</w:t>
-      </w:r>
-      <w:proofErr w:type="spellStart"/>
+        <w:t>CSS (Cascading Style Sheets): Es un lenguaje para la composición y estructuración de páginas web (</w:t>
+      </w:r>
       <w:r>
         <w:rPr>
           <w:lang w:val="es-ES" w:eastAsia="es-ES"/>
         </w:rPr>
-        <w:t>Cascading</w:t>
-      </w:r>
-      <w:proofErr w:type="spellEnd"/>
+        <w:t xml:space="preserve">HTML </w:t>
+      </w:r>
       <w:r>
         <w:rPr>
           <w:lang w:val="es-ES" w:eastAsia="es-ES"/>
         </w:rPr>
-        <w:t xml:space="preserve"> Style </w:t>
-      </w:r>
-      <w:proofErr w:type="spellStart"/>
-      <w:r>
-        <w:rPr>
-          <w:lang w:val="es-ES" w:eastAsia="es-ES"/>
-        </w:rPr>
-        <w:t>Sheets</w:t>
-      </w:r>
-      <w:proofErr w:type="spellEnd"/>
-      <w:r>
-        <w:rPr>
-          <w:lang w:val="es-ES" w:eastAsia="es-ES"/>
-        </w:rPr>
-        <w:t>): Es un lenguaje para la composición y estructuración de páginas web (</w:t>
-      </w:r>
-      <w:r>
-        <w:rPr>
-          <w:lang w:val="es-ES" w:eastAsia="es-ES"/>
-        </w:rPr>
-        <w:t xml:space="preserve">HTML </w:t>
-      </w:r>
-      <w:r>
-        <w:rPr>
-          <w:lang w:val="es-ES" w:eastAsia="es-ES"/>
-        </w:rPr>
-        <w:t>o XML). Contiene elementos de codificación y se compone de estas “hojas de estilo en cascada” que también se llaman archivos CSS (.</w:t>
-      </w:r>
-      <w:proofErr w:type="spellStart"/>
-      <w:r>
-        <w:rPr>
-          <w:lang w:val="es-ES" w:eastAsia="es-ES"/>
-        </w:rPr>
-        <w:t>css</w:t>
-      </w:r>
-      <w:proofErr w:type="spellEnd"/>
-      <w:r>
-        <w:rPr>
-          <w:lang w:val="es-ES" w:eastAsia="es-ES"/>
-        </w:rPr>
-        <w:t>). Define la apariencia de un documento escrito en un lenguaje marcado dándoles personalidad en cuanto a diseño, forma y colores. [</w:t>
+        <w:t>o XML). Contiene elementos de codificación y se compone de estas “hojas de estilo en cascada” que también se llaman archivos CSS (.css). Define la apariencia de un documento escrito en un lenguaje marcado dándoles personalidad en cuanto a diseño, forma y colores. [</w:t>
       </w:r>
       <w:r>
         <w:rPr>
@@ -3794,25 +3742,7 @@
           <w:szCs w:val="24"/>
         </w:rPr>
         <w:lastRenderedPageBreak/>
-        <w:t>JSP(</w:t>
-      </w:r>
-      <w:proofErr w:type="spellStart"/>
-      <w:r>
-        <w:rPr>
-          <w:rFonts w:ascii="Times New Roman" w:hAnsi="Times New Roman" w:cs="Times New Roman"/>
-          <w:sz w:val="24"/>
-          <w:szCs w:val="24"/>
-        </w:rPr>
-        <w:t>JavaServer</w:t>
-      </w:r>
-      <w:proofErr w:type="spellEnd"/>
-      <w:r>
-        <w:rPr>
-          <w:rFonts w:ascii="Times New Roman" w:hAnsi="Times New Roman" w:cs="Times New Roman"/>
-          <w:sz w:val="24"/>
-          <w:szCs w:val="24"/>
-        </w:rPr>
-        <w:t xml:space="preserve"> Pages): Está basada en el lenguaje de programación Java y encaminada a facilitar el desarrollo de sitios web. Mediante el uso de páginas JSP podemos incorporar contenido dinámico en sitios web mediante código Java embebido a través de etiquetas especiales &lt; % % &gt;. [</w:t>
+        <w:t>JSP(JavaServer Pages): Está basada en el lenguaje de programación Java y encaminada a facilitar el desarrollo de sitios web. Mediante el uso de páginas JSP podemos incorporar contenido dinámico en sitios web mediante código Java embebido a través de etiquetas especiales &lt; % % &gt;. [</w:t>
       </w:r>
       <w:r>
         <w:rPr>
@@ -3841,23 +3771,13 @@
           <w:szCs w:val="24"/>
         </w:rPr>
       </w:pPr>
-      <w:proofErr w:type="spellStart"/>
-      <w:r>
-        <w:rPr>
-          <w:rFonts w:ascii="Times New Roman" w:hAnsi="Times New Roman" w:cs="Times New Roman"/>
-          <w:sz w:val="24"/>
-          <w:szCs w:val="24"/>
-        </w:rPr>
-        <w:t>Servlets</w:t>
-      </w:r>
-      <w:proofErr w:type="spellEnd"/>
-      <w:r>
-        <w:rPr>
-          <w:rFonts w:ascii="Times New Roman" w:hAnsi="Times New Roman" w:cs="Times New Roman"/>
-          <w:sz w:val="24"/>
-          <w:szCs w:val="24"/>
-        </w:rPr>
-        <w:t>: Es un programa Java que se ejecuta en un servidor Web y construye o sirve páginas web. De esta forma se pueden construir páginas dinámicas, basadas en diferentes fuentes variables: datos proporcionados por el usuario, fuentes de información variable (páginas de noticias, por ejemplo), o programas que extraigan información de bases de datos. [</w:t>
+      <w:r>
+        <w:rPr>
+          <w:rFonts w:ascii="Times New Roman" w:hAnsi="Times New Roman" w:cs="Times New Roman"/>
+          <w:sz w:val="24"/>
+          <w:szCs w:val="24"/>
+        </w:rPr>
+        <w:t>Servlets: Es un programa Java que se ejecuta en un servidor Web y construye o sirve páginas web. De esta forma se pueden construir páginas dinámicas, basadas en diferentes fuentes variables: datos proporcionados por el usuario, fuentes de información variable (páginas de noticias, por ejemplo), o programas que extraigan información de bases de datos. [</w:t>
       </w:r>
       <w:r>
         <w:rPr>
@@ -4823,25 +4743,7 @@
                 <w:sz w:val="24"/>
                 <w:szCs w:val="24"/>
               </w:rPr>
-              <w:t xml:space="preserve"> son los </w:t>
-            </w:r>
-            <w:proofErr w:type="spellStart"/>
-            <w:r>
-              <w:rPr>
-                <w:rFonts w:ascii="Times New Roman" w:hAnsi="Times New Roman" w:cs="Times New Roman"/>
-                <w:sz w:val="24"/>
-                <w:szCs w:val="24"/>
-              </w:rPr>
-              <w:t>Lives</w:t>
-            </w:r>
-            <w:proofErr w:type="spellEnd"/>
-            <w:r>
-              <w:rPr>
-                <w:rFonts w:ascii="Times New Roman" w:hAnsi="Times New Roman" w:cs="Times New Roman"/>
-                <w:sz w:val="24"/>
-                <w:szCs w:val="24"/>
-              </w:rPr>
-              <w:t>, que son videos grabados por los mejores maestros de México, suelen subir nuevos videos por cada semana, los meses de vigencia depende mucho del plan comercial.</w:t>
+              <w:t xml:space="preserve"> son los Lives, que son videos grabados por los mejores maestros de México, suelen subir nuevos videos por cada semana, los meses de vigencia depende mucho del plan comercial.</w:t>
             </w:r>
             <w:r>
               <w:rPr>
@@ -4948,14 +4850,27 @@
             <w:r>
               <w:t xml:space="preserve">Ilustración </w:t>
             </w:r>
-            <w:fldSimple w:instr=" SEQ Ilustración \* ARABIC ">
-              <w:r>
-                <w:rPr>
-                  <w:noProof/>
-                </w:rPr>
-                <w:t>1</w:t>
-              </w:r>
-            </w:fldSimple>
+            <w:r>
+              <w:fldChar w:fldCharType="begin"/>
+            </w:r>
+            <w:r>
+              <w:instrText xml:space="preserve"> SEQ Ilustración \* ARABIC </w:instrText>
+            </w:r>
+            <w:r>
+              <w:fldChar w:fldCharType="separate"/>
+            </w:r>
+            <w:r>
+              <w:rPr>
+                <w:noProof/>
+              </w:rPr>
+              <w:t>1</w:t>
+            </w:r>
+            <w:r>
+              <w:rPr>
+                <w:noProof/>
+              </w:rPr>
+              <w:fldChar w:fldCharType="end"/>
+            </w:r>
             <w:r>
               <w:rPr>
                 <w:noProof/>
@@ -5101,14 +5016,9 @@
       <w:bookmarkStart w:id="7" w:name="_Toc83158773"/>
       <w:r>
         <w:lastRenderedPageBreak/>
-        <w:t xml:space="preserve">2.2 </w:t>
-      </w:r>
-      <w:proofErr w:type="spellStart"/>
-      <w:r>
-        <w:t>AppMisión</w:t>
+        <w:t>2.2 AppMisión</w:t>
       </w:r>
       <w:bookmarkEnd w:id="7"/>
-      <w:proofErr w:type="spellEnd"/>
     </w:p>
     <w:p/>
     <w:tbl>
@@ -5350,7 +5260,6 @@
                 <w:szCs w:val="24"/>
               </w:rPr>
             </w:pPr>
-            <w:proofErr w:type="spellStart"/>
             <w:r>
               <w:rPr>
                 <w:rFonts w:ascii="Times New Roman" w:hAnsi="Times New Roman" w:cs="Times New Roman"/>
@@ -5359,7 +5268,6 @@
               </w:rPr>
               <w:t>appmision</w:t>
             </w:r>
-            <w:proofErr w:type="spellEnd"/>
           </w:p>
         </w:tc>
         <w:tc>
@@ -5381,18 +5289,8 @@
                 <w:sz w:val="24"/>
                 <w:szCs w:val="24"/>
               </w:rPr>
-              <w:t xml:space="preserve">Empresa </w:t>
-            </w:r>
-            <w:proofErr w:type="spellStart"/>
-            <w:r>
-              <w:rPr>
-                <w:rFonts w:ascii="Times New Roman" w:hAnsi="Times New Roman" w:cs="Times New Roman"/>
-                <w:sz w:val="24"/>
-                <w:szCs w:val="24"/>
-              </w:rPr>
-              <w:t>appmision</w:t>
-            </w:r>
-            <w:proofErr w:type="spellEnd"/>
+              <w:t>Empresa appmision</w:t>
+            </w:r>
           </w:p>
         </w:tc>
         <w:tc>
@@ -5566,7 +5464,7 @@
                 <v:shape id="_x0000_i1025" type="#_x0000_t75" style="width:245.25pt;height:3in" o:ole="">
                   <v:imagedata r:id="rId17" o:title=""/>
                 </v:shape>
-                <o:OLEObject Type="Embed" ProgID="PBrush" ShapeID="_x0000_i1025" DrawAspect="Content" ObjectID="_1695998465" r:id="rId18"/>
+                <o:OLEObject Type="Embed" ProgID="PBrush" ShapeID="_x0000_i1025" DrawAspect="Content" ObjectID="_1696245385" r:id="rId18"/>
               </w:object>
             </w:r>
           </w:p>
@@ -5588,15 +5486,7 @@
               <w:t>4</w:t>
             </w:r>
             <w:r>
-              <w:t xml:space="preserve"> </w:t>
-            </w:r>
-            <w:proofErr w:type="spellStart"/>
-            <w:r>
-              <w:t>AppMisión</w:t>
-            </w:r>
-            <w:proofErr w:type="spellEnd"/>
-            <w:r>
-              <w:t xml:space="preserve"> - Formulario de registro</w:t>
+              <w:t xml:space="preserve"> AppMisión - Formulario de registro</w:t>
             </w:r>
           </w:p>
         </w:tc>
@@ -5768,15 +5658,7 @@
               <w:t>5</w:t>
             </w:r>
             <w:r>
-              <w:t xml:space="preserve"> </w:t>
-            </w:r>
-            <w:proofErr w:type="spellStart"/>
-            <w:r>
-              <w:t>AppMisisón</w:t>
-            </w:r>
-            <w:proofErr w:type="spellEnd"/>
-            <w:r>
-              <w:t xml:space="preserve"> - Elección de examen</w:t>
+              <w:t xml:space="preserve"> AppMisisón - Elección de examen</w:t>
             </w:r>
           </w:p>
         </w:tc>
@@ -5815,25 +5697,7 @@
                 <w:sz w:val="24"/>
                 <w:szCs w:val="24"/>
               </w:rPr>
-              <w:t xml:space="preserve">Realizar un examen es como siempre esperamos que </w:t>
-            </w:r>
-            <w:proofErr w:type="gramStart"/>
-            <w:r>
-              <w:rPr>
-                <w:rFonts w:ascii="Times New Roman" w:hAnsi="Times New Roman" w:cs="Times New Roman"/>
-                <w:sz w:val="24"/>
-                <w:szCs w:val="24"/>
-              </w:rPr>
-              <w:t>es</w:t>
-            </w:r>
-            <w:proofErr w:type="gramEnd"/>
-            <w:r>
-              <w:rPr>
-                <w:rFonts w:ascii="Times New Roman" w:hAnsi="Times New Roman" w:cs="Times New Roman"/>
-                <w:sz w:val="24"/>
-                <w:szCs w:val="24"/>
-              </w:rPr>
-              <w:t>, enunciado y sus respuestas de opción múltiple, puede incluir gráficos y una barra de avance, esta barra nos muestra el progreso en el examen, señalando aquellas preguntan respondidas y las que faltan por responder, además de disponer de un cronometro. Un</w:t>
+              <w:t>Realizar un examen es como siempre esperamos que es, enunciado y sus respuestas de opción múltiple, puede incluir gráficos y una barra de avance, esta barra nos muestra el progreso en el examen, señalando aquellas preguntan respondidas y las que faltan por responder, además de disponer de un cronometro. Un</w:t>
             </w:r>
             <w:r>
               <w:rPr>
@@ -6071,15 +5935,7 @@
               <w:t>6</w:t>
             </w:r>
             <w:r>
-              <w:t xml:space="preserve"> </w:t>
-            </w:r>
-            <w:proofErr w:type="spellStart"/>
-            <w:r>
-              <w:t>AppMisión</w:t>
-            </w:r>
-            <w:proofErr w:type="spellEnd"/>
-            <w:r>
-              <w:t xml:space="preserve"> - Examen en ejecución</w:t>
+              <w:t xml:space="preserve"> AppMisión - Examen en ejecución</w:t>
             </w:r>
           </w:p>
         </w:tc>
@@ -6127,14 +5983,9 @@
         <w:t>2.3</w:t>
       </w:r>
       <w:r>
-        <w:t xml:space="preserve"> </w:t>
-      </w:r>
-      <w:proofErr w:type="spellStart"/>
-      <w:r>
-        <w:t>QuizPM</w:t>
+        <w:t xml:space="preserve"> QuizPM</w:t>
       </w:r>
       <w:bookmarkEnd w:id="8"/>
-      <w:proofErr w:type="spellEnd"/>
     </w:p>
     <w:p>
       <w:pPr>
@@ -6381,7 +6232,6 @@
                 <w:szCs w:val="24"/>
               </w:rPr>
             </w:pPr>
-            <w:proofErr w:type="spellStart"/>
             <w:r>
               <w:rPr>
                 <w:rFonts w:ascii="Times New Roman" w:hAnsi="Times New Roman" w:cs="Times New Roman"/>
@@ -6390,7 +6240,6 @@
               </w:rPr>
               <w:t>QuizPM</w:t>
             </w:r>
-            <w:proofErr w:type="spellEnd"/>
           </w:p>
         </w:tc>
         <w:tc>
@@ -6608,15 +6457,7 @@
               <w:t>7</w:t>
             </w:r>
             <w:r>
-              <w:t xml:space="preserve"> </w:t>
-            </w:r>
-            <w:proofErr w:type="spellStart"/>
-            <w:r>
-              <w:t>QuizPM</w:t>
-            </w:r>
-            <w:proofErr w:type="spellEnd"/>
-            <w:r>
-              <w:t xml:space="preserve"> - Formulario de registro y beneficios</w:t>
+              <w:t xml:space="preserve"> QuizPM - Formulario de registro y beneficios</w:t>
             </w:r>
           </w:p>
         </w:tc>
@@ -6755,15 +6596,7 @@
               <w:t>.8</w:t>
             </w:r>
             <w:r>
-              <w:t xml:space="preserve"> </w:t>
-            </w:r>
-            <w:proofErr w:type="spellStart"/>
-            <w:r>
-              <w:t>QuizPM</w:t>
-            </w:r>
-            <w:proofErr w:type="spellEnd"/>
-            <w:r>
-              <w:t xml:space="preserve"> - Examen en ejecución</w:t>
+              <w:t xml:space="preserve"> QuizPM - Examen en ejecución</w:t>
             </w:r>
           </w:p>
         </w:tc>
@@ -6908,15 +6741,7 @@
               <w:t>9</w:t>
             </w:r>
             <w:r>
-              <w:t xml:space="preserve"> </w:t>
-            </w:r>
-            <w:proofErr w:type="spellStart"/>
-            <w:r>
-              <w:t>QuizPM</w:t>
-            </w:r>
-            <w:proofErr w:type="spellEnd"/>
-            <w:r>
-              <w:t xml:space="preserve"> - Resultado estadístico al final de cada examen</w:t>
+              <w:t xml:space="preserve"> QuizPM - Resultado estadístico al final de cada examen</w:t>
             </w:r>
           </w:p>
         </w:tc>
@@ -9069,47 +8894,7 @@
           <w:sz w:val="24"/>
           <w:szCs w:val="24"/>
         </w:rPr>
-        <w:t>Para el desarrollo e implementación de este simulador de exámenes se pone a disposición el uso de la metodología UWE (UML-</w:t>
-      </w:r>
-      <w:proofErr w:type="spellStart"/>
-      <w:r>
-        <w:rPr>
-          <w:rFonts w:ascii="Times New Roman" w:hAnsi="Times New Roman" w:cs="Times New Roman"/>
-          <w:iCs/>
-          <w:sz w:val="24"/>
-          <w:szCs w:val="24"/>
-        </w:rPr>
-        <w:t>Based</w:t>
-      </w:r>
-      <w:proofErr w:type="spellEnd"/>
-      <w:r>
-        <w:rPr>
-          <w:rFonts w:ascii="Times New Roman" w:hAnsi="Times New Roman" w:cs="Times New Roman"/>
-          <w:iCs/>
-          <w:sz w:val="24"/>
-          <w:szCs w:val="24"/>
-        </w:rPr>
-        <w:t xml:space="preserve"> Web </w:t>
-      </w:r>
-      <w:proofErr w:type="spellStart"/>
-      <w:r>
-        <w:rPr>
-          <w:rFonts w:ascii="Times New Roman" w:hAnsi="Times New Roman" w:cs="Times New Roman"/>
-          <w:iCs/>
-          <w:sz w:val="24"/>
-          <w:szCs w:val="24"/>
-        </w:rPr>
-        <w:t>Engineering</w:t>
-      </w:r>
-      <w:proofErr w:type="spellEnd"/>
-      <w:r>
-        <w:rPr>
-          <w:rFonts w:ascii="Times New Roman" w:hAnsi="Times New Roman" w:cs="Times New Roman"/>
-          <w:iCs/>
-          <w:sz w:val="24"/>
-          <w:szCs w:val="24"/>
-        </w:rPr>
-        <w:t xml:space="preserve">) que permite especificar de mejor manera una aplicación Web en su proceso de creación, mantiene una notación estándar basada en el uso de UML (Lenguaje Unificado de Modelado) para sus modelos y sus métodos, lo que facilita la transición. </w:t>
+        <w:t xml:space="preserve">Para el desarrollo e implementación de este simulador de exámenes se pone a disposición el uso de la metodología UWE (UML-Based Web Engineering) que permite especificar de mejor manera una aplicación Web en su proceso de creación, mantiene una notación estándar basada en el uso de UML (Lenguaje Unificado de Modelado) para sus modelos y sus métodos, lo que facilita la transición. </w:t>
       </w:r>
     </w:p>
     <w:p>
@@ -9553,27 +9338,7 @@
           <w:sz w:val="24"/>
           <w:szCs w:val="24"/>
         </w:rPr>
-        <w:t>En la ilustración podemos observar al actor “</w:t>
-      </w:r>
-      <w:proofErr w:type="spellStart"/>
-      <w:r>
-        <w:rPr>
-          <w:rFonts w:ascii="Times New Roman" w:hAnsi="Times New Roman" w:cs="Times New Roman"/>
-          <w:iCs/>
-          <w:sz w:val="24"/>
-          <w:szCs w:val="24"/>
-        </w:rPr>
-        <w:t>user</w:t>
-      </w:r>
-      <w:proofErr w:type="spellEnd"/>
-      <w:r>
-        <w:rPr>
-          <w:rFonts w:ascii="Times New Roman" w:hAnsi="Times New Roman" w:cs="Times New Roman"/>
-          <w:iCs/>
-          <w:sz w:val="24"/>
-          <w:szCs w:val="24"/>
-        </w:rPr>
-        <w:t xml:space="preserve">” quien puede realizar operaciones como “buscar contacto”, “crear contacto”, “actualizar contacto” y “borrar contacto” dentro de la agenda. Cada caso de uso trae consigo un icono como anteriormente se mencionó y un encabezado donde nos indica si los datos de la aplicación son modificados o no. </w:t>
+        <w:t xml:space="preserve">En la ilustración podemos observar al actor “user” quien puede realizar operaciones como “buscar contacto”, “crear contacto”, “actualizar contacto” y “borrar contacto” dentro de la agenda. Cada caso de uso trae consigo un icono como anteriormente se mencionó y un encabezado donde nos indica si los datos de la aplicación son modificados o no. </w:t>
       </w:r>
     </w:p>
     <w:p>
@@ -9620,27 +9385,7 @@
           <w:sz w:val="24"/>
           <w:szCs w:val="24"/>
         </w:rPr>
-        <w:t>&lt;&lt;</w:t>
-      </w:r>
-      <w:proofErr w:type="spellStart"/>
-      <w:r>
-        <w:rPr>
-          <w:rFonts w:ascii="Times New Roman" w:hAnsi="Times New Roman" w:cs="Times New Roman"/>
-          <w:iCs/>
-          <w:sz w:val="24"/>
-          <w:szCs w:val="24"/>
-        </w:rPr>
-        <w:t>browsing</w:t>
-      </w:r>
-      <w:proofErr w:type="spellEnd"/>
-      <w:r>
-        <w:rPr>
-          <w:rFonts w:ascii="Times New Roman" w:hAnsi="Times New Roman" w:cs="Times New Roman"/>
-          <w:iCs/>
-          <w:sz w:val="24"/>
-          <w:szCs w:val="24"/>
-        </w:rPr>
-        <w:t>&gt;&gt; representa que los datos son leídos y presentados al usuario. En el caso de uso “buscar contacto” modela la búsqueda de contactos y son presentados.</w:t>
+        <w:t>&lt;&lt;browsing&gt;&gt; representa que los datos son leídos y presentados al usuario. En el caso de uso “buscar contacto” modela la búsqueda de contactos y son presentados.</w:t>
       </w:r>
     </w:p>
     <w:p>
@@ -9666,27 +9411,7 @@
           <w:sz w:val="24"/>
           <w:szCs w:val="24"/>
         </w:rPr>
-        <w:t>&lt;&lt;</w:t>
-      </w:r>
-      <w:proofErr w:type="spellStart"/>
-      <w:r>
-        <w:rPr>
-          <w:rFonts w:ascii="Times New Roman" w:hAnsi="Times New Roman" w:cs="Times New Roman"/>
-          <w:iCs/>
-          <w:sz w:val="24"/>
-          <w:szCs w:val="24"/>
-        </w:rPr>
-        <w:t>processing</w:t>
-      </w:r>
-      <w:proofErr w:type="spellEnd"/>
-      <w:r>
-        <w:rPr>
-          <w:rFonts w:ascii="Times New Roman" w:hAnsi="Times New Roman" w:cs="Times New Roman"/>
-          <w:iCs/>
-          <w:sz w:val="24"/>
-          <w:szCs w:val="24"/>
-        </w:rPr>
-        <w:t>&gt;&gt; representa los cambios de los datos, por ejemplo, en los casos de uso “crear contacto”, “borrar contacto” y “actualizar contacto”, realizan cambios en el sistema, algunos son ejecutados, creados, modificados o eliminados valga la redundancia.</w:t>
+        <w:t>&lt;&lt;processing&gt;&gt; representa los cambios de los datos, por ejemplo, en los casos de uso “crear contacto”, “borrar contacto” y “actualizar contacto”, realizan cambios en el sistema, algunos son ejecutados, creados, modificados o eliminados valga la redundancia.</w:t>
       </w:r>
     </w:p>
     <w:p>
@@ -9814,27 +9539,7 @@
           <w:sz w:val="24"/>
           <w:szCs w:val="24"/>
         </w:rPr>
-        <w:t>) podemos observar la interpretación de un caso de uso llamado “Crear contacto”. El diagrama comienza en el nodo inicial y se dirige a la acción “Crear formulario” indicando que es de tipo formulario, marcado con el estereotipo &lt;&lt;</w:t>
-      </w:r>
-      <w:proofErr w:type="spellStart"/>
-      <w:r>
-        <w:rPr>
-          <w:rFonts w:ascii="Times New Roman" w:hAnsi="Times New Roman" w:cs="Times New Roman"/>
-          <w:iCs/>
-          <w:sz w:val="24"/>
-          <w:szCs w:val="24"/>
-        </w:rPr>
-        <w:t>displayAction</w:t>
-      </w:r>
-      <w:proofErr w:type="spellEnd"/>
-      <w:r>
-        <w:rPr>
-          <w:rFonts w:ascii="Times New Roman" w:hAnsi="Times New Roman" w:cs="Times New Roman"/>
-          <w:iCs/>
-          <w:sz w:val="24"/>
-          <w:szCs w:val="24"/>
-        </w:rPr>
-        <w:t>&gt;&gt; el cual modela el contenido visto al usuario. Este formulario presenta los datos que son requeridos tales como: nombre, email, dirección, teléfono.</w:t>
+        <w:t>) podemos observar la interpretación de un caso de uso llamado “Crear contacto”. El diagrama comienza en el nodo inicial y se dirige a la acción “Crear formulario” indicando que es de tipo formulario, marcado con el estereotipo &lt;&lt;displayAction&gt;&gt; el cual modela el contenido visto al usuario. Este formulario presenta los datos que son requeridos tales como: nombre, email, dirección, teléfono.</w:t>
       </w:r>
     </w:p>
     <w:p>
@@ -9856,27 +9561,7 @@
           <w:szCs w:val="24"/>
         </w:rPr>
         <w:lastRenderedPageBreak/>
-        <w:t>La siguiente acción “Ingreso de datos” es la secuencia del formulario, marcado con el estereotipo &lt;&lt;</w:t>
-      </w:r>
-      <w:proofErr w:type="spellStart"/>
-      <w:r>
-        <w:rPr>
-          <w:rFonts w:ascii="Times New Roman" w:hAnsi="Times New Roman" w:cs="Times New Roman"/>
-          <w:iCs/>
-          <w:sz w:val="24"/>
-          <w:szCs w:val="24"/>
-        </w:rPr>
-        <w:t>userAction</w:t>
-      </w:r>
-      <w:proofErr w:type="spellEnd"/>
-      <w:r>
-        <w:rPr>
-          <w:rFonts w:ascii="Times New Roman" w:hAnsi="Times New Roman" w:cs="Times New Roman"/>
-          <w:iCs/>
-          <w:sz w:val="24"/>
-          <w:szCs w:val="24"/>
-        </w:rPr>
-        <w:t>&gt;&gt; que indica la interacción usuario-aplicación web, en este caso, el usuario proporcionando los datos que son procesados y validados en este paso.</w:t>
+        <w:t>La siguiente acción “Ingreso de datos” es la secuencia del formulario, marcado con el estereotipo &lt;&lt;userAction&gt;&gt; que indica la interacción usuario-aplicación web, en este caso, el usuario proporcionando los datos que son procesados y validados en este paso.</w:t>
       </w:r>
     </w:p>
     <w:p>
@@ -9897,27 +9582,7 @@
           <w:sz w:val="24"/>
           <w:szCs w:val="24"/>
         </w:rPr>
-        <w:t>Los datos cuando son validados por el sistema pasan a la acción “Guardar contacto” que es la confirmación del contacto, marcado con el estereotipo &lt;&lt;</w:t>
-      </w:r>
-      <w:proofErr w:type="spellStart"/>
-      <w:r>
-        <w:rPr>
-          <w:rFonts w:ascii="Times New Roman" w:hAnsi="Times New Roman" w:cs="Times New Roman"/>
-          <w:iCs/>
-          <w:sz w:val="24"/>
-          <w:szCs w:val="24"/>
-        </w:rPr>
-        <w:t>systemAction</w:t>
-      </w:r>
-      <w:proofErr w:type="spellEnd"/>
-      <w:r>
-        <w:rPr>
-          <w:rFonts w:ascii="Times New Roman" w:hAnsi="Times New Roman" w:cs="Times New Roman"/>
-          <w:iCs/>
-          <w:sz w:val="24"/>
-          <w:szCs w:val="24"/>
-        </w:rPr>
-        <w:t>&gt;&gt; que consta de la ejecución por parte del sistema. En este punto procede a ser almacenado y con ello termina la actividad “Crear contacto”.</w:t>
+        <w:t>Los datos cuando son validados por el sistema pasan a la acción “Guardar contacto” que es la confirmación del contacto, marcado con el estereotipo &lt;&lt;systemAction&gt;&gt; que consta de la ejecución por parte del sistema. En este punto procede a ser almacenado y con ello termina la actividad “Crear contacto”.</w:t>
       </w:r>
     </w:p>
     <w:p>
@@ -10119,27 +9784,7 @@
           <w:sz w:val="24"/>
           <w:szCs w:val="24"/>
         </w:rPr>
-        <w:t>&lt;&lt;</w:t>
-      </w:r>
-      <w:proofErr w:type="spellStart"/>
-      <w:r>
-        <w:rPr>
-          <w:rFonts w:ascii="Times New Roman" w:hAnsi="Times New Roman" w:cs="Times New Roman"/>
-          <w:iCs/>
-          <w:sz w:val="24"/>
-          <w:szCs w:val="24"/>
-        </w:rPr>
-        <w:t>displayAction</w:t>
-      </w:r>
-      <w:proofErr w:type="spellEnd"/>
-      <w:r>
-        <w:rPr>
-          <w:rFonts w:ascii="Times New Roman" w:hAnsi="Times New Roman" w:cs="Times New Roman"/>
-          <w:iCs/>
-          <w:sz w:val="24"/>
-          <w:szCs w:val="24"/>
-        </w:rPr>
-        <w:t>&gt;&gt; determina cuales son los datos que son presentados al usuario, por ejemplo, se presentan los campos: nombre, email, dirección, etc.</w:t>
+        <w:t>&lt;&lt;displayAction&gt;&gt; determina cuales son los datos que son presentados al usuario, por ejemplo, se presentan los campos: nombre, email, dirección, etc.</w:t>
       </w:r>
     </w:p>
     <w:p>
@@ -10165,47 +9810,7 @@
           <w:sz w:val="24"/>
           <w:szCs w:val="24"/>
         </w:rPr>
-        <w:t>&lt;&lt;</w:t>
-      </w:r>
-      <w:proofErr w:type="spellStart"/>
-      <w:r>
-        <w:rPr>
-          <w:rFonts w:ascii="Times New Roman" w:hAnsi="Times New Roman" w:cs="Times New Roman"/>
-          <w:iCs/>
-          <w:sz w:val="24"/>
-          <w:szCs w:val="24"/>
-        </w:rPr>
-        <w:t>userAction</w:t>
-      </w:r>
-      <w:proofErr w:type="spellEnd"/>
-      <w:r>
-        <w:rPr>
-          <w:rFonts w:ascii="Times New Roman" w:hAnsi="Times New Roman" w:cs="Times New Roman"/>
-          <w:iCs/>
-          <w:sz w:val="24"/>
-          <w:szCs w:val="24"/>
-        </w:rPr>
-        <w:t>&gt;&gt; indica las interacciones del usuario en la página, por ejemplo, la actividad “</w:t>
-      </w:r>
-      <w:proofErr w:type="spellStart"/>
-      <w:r>
-        <w:rPr>
-          <w:rFonts w:ascii="Times New Roman" w:hAnsi="Times New Roman" w:cs="Times New Roman"/>
-          <w:iCs/>
-          <w:sz w:val="24"/>
-          <w:szCs w:val="24"/>
-        </w:rPr>
-        <w:t>ContactDataInput</w:t>
-      </w:r>
-      <w:proofErr w:type="spellEnd"/>
-      <w:r>
-        <w:rPr>
-          <w:rFonts w:ascii="Times New Roman" w:hAnsi="Times New Roman" w:cs="Times New Roman"/>
-          <w:iCs/>
-          <w:sz w:val="24"/>
-          <w:szCs w:val="24"/>
-        </w:rPr>
-        <w:t>” recopila la información que proporciona el usuario.</w:t>
+        <w:t>&lt;&lt;userAction&gt;&gt; indica las interacciones del usuario en la página, por ejemplo, la actividad “ContactDataInput” recopila la información que proporciona el usuario.</w:t>
       </w:r>
     </w:p>
     <w:p>
@@ -10231,47 +9836,7 @@
           <w:sz w:val="24"/>
           <w:szCs w:val="24"/>
         </w:rPr>
-        <w:t>&lt;&lt;</w:t>
-      </w:r>
-      <w:proofErr w:type="spellStart"/>
-      <w:r>
-        <w:rPr>
-          <w:rFonts w:ascii="Times New Roman" w:hAnsi="Times New Roman" w:cs="Times New Roman"/>
-          <w:iCs/>
-          <w:sz w:val="24"/>
-          <w:szCs w:val="24"/>
-        </w:rPr>
-        <w:t>systemAction</w:t>
-      </w:r>
-      <w:proofErr w:type="spellEnd"/>
-      <w:r>
-        <w:rPr>
-          <w:rFonts w:ascii="Times New Roman" w:hAnsi="Times New Roman" w:cs="Times New Roman"/>
-          <w:iCs/>
-          <w:sz w:val="24"/>
-          <w:szCs w:val="24"/>
-        </w:rPr>
-        <w:t>&gt;&gt; describe las acciones que son ejecutados por el sistema, podemos verlo reflejado en la actividad “</w:t>
-      </w:r>
-      <w:proofErr w:type="spellStart"/>
-      <w:r>
-        <w:rPr>
-          <w:rFonts w:ascii="Times New Roman" w:hAnsi="Times New Roman" w:cs="Times New Roman"/>
-          <w:iCs/>
-          <w:sz w:val="24"/>
-          <w:szCs w:val="24"/>
-        </w:rPr>
-        <w:t>saveContact</w:t>
-      </w:r>
-      <w:proofErr w:type="spellEnd"/>
-      <w:r>
-        <w:rPr>
-          <w:rFonts w:ascii="Times New Roman" w:hAnsi="Times New Roman" w:cs="Times New Roman"/>
-          <w:iCs/>
-          <w:sz w:val="24"/>
-          <w:szCs w:val="24"/>
-        </w:rPr>
-        <w:t>” donde crear y almacena el contacto.</w:t>
+        <w:t>&lt;&lt;systemAction&gt;&gt; describe las acciones que son ejecutados por el sistema, podemos verlo reflejado en la actividad “saveContact” donde crear y almacena el contacto.</w:t>
       </w:r>
     </w:p>
     <w:p>
@@ -10297,27 +9862,7 @@
           <w:sz w:val="24"/>
           <w:szCs w:val="24"/>
         </w:rPr>
-        <w:t>&lt;&lt;</w:t>
-      </w:r>
-      <w:proofErr w:type="spellStart"/>
-      <w:r>
-        <w:rPr>
-          <w:rFonts w:ascii="Times New Roman" w:hAnsi="Times New Roman" w:cs="Times New Roman"/>
-          <w:iCs/>
-          <w:sz w:val="24"/>
-          <w:szCs w:val="24"/>
-        </w:rPr>
-        <w:t>interactionPin</w:t>
-      </w:r>
-      <w:proofErr w:type="spellEnd"/>
-      <w:r>
-        <w:rPr>
-          <w:rFonts w:ascii="Times New Roman" w:hAnsi="Times New Roman" w:cs="Times New Roman"/>
-          <w:iCs/>
-          <w:sz w:val="24"/>
-          <w:szCs w:val="24"/>
-        </w:rPr>
-        <w:t>&gt;&gt; modela la entrada de datos.</w:t>
+        <w:t>&lt;&lt;interactionPin&gt;&gt; modela la entrada de datos.</w:t>
       </w:r>
     </w:p>
     <w:p>
@@ -10343,27 +9888,7 @@
           <w:sz w:val="24"/>
           <w:szCs w:val="24"/>
         </w:rPr>
-        <w:t>&lt;&lt;</w:t>
-      </w:r>
-      <w:proofErr w:type="spellStart"/>
-      <w:r>
-        <w:rPr>
-          <w:rFonts w:ascii="Times New Roman" w:hAnsi="Times New Roman" w:cs="Times New Roman"/>
-          <w:iCs/>
-          <w:sz w:val="24"/>
-          <w:szCs w:val="24"/>
-        </w:rPr>
-        <w:t>displayPin</w:t>
-      </w:r>
-      <w:proofErr w:type="spellEnd"/>
-      <w:r>
-        <w:rPr>
-          <w:rFonts w:ascii="Times New Roman" w:hAnsi="Times New Roman" w:cs="Times New Roman"/>
-          <w:iCs/>
-          <w:sz w:val="24"/>
-          <w:szCs w:val="24"/>
-        </w:rPr>
-        <w:t>&gt;&gt; modela la salida de datos.</w:t>
+        <w:t>&lt;&lt;displayPin&gt;&gt; modela la salida de datos.</w:t>
       </w:r>
     </w:p>
     <w:p>
@@ -10389,27 +9914,7 @@
           <w:sz w:val="24"/>
           <w:szCs w:val="24"/>
         </w:rPr>
-        <w:t>&lt;&lt;</w:t>
-      </w:r>
-      <w:proofErr w:type="spellStart"/>
-      <w:r>
-        <w:rPr>
-          <w:rFonts w:ascii="Times New Roman" w:hAnsi="Times New Roman" w:cs="Times New Roman"/>
-          <w:iCs/>
-          <w:sz w:val="24"/>
-          <w:szCs w:val="24"/>
-        </w:rPr>
-        <w:t>navigationAction</w:t>
-      </w:r>
-      <w:proofErr w:type="spellEnd"/>
-      <w:r>
-        <w:rPr>
-          <w:rFonts w:ascii="Times New Roman" w:hAnsi="Times New Roman" w:cs="Times New Roman"/>
-          <w:iCs/>
-          <w:sz w:val="24"/>
-          <w:szCs w:val="24"/>
-        </w:rPr>
-        <w:t>&gt;&gt; modela operaciones de navegación y elementos de presentación.</w:t>
+        <w:t>&lt;&lt;navigationAction&gt;&gt; modela operaciones de navegación y elementos de presentación.</w:t>
       </w:r>
     </w:p>
     <w:p>
@@ -10813,61 +10318,7 @@
           <w:sz w:val="24"/>
           <w:szCs w:val="24"/>
         </w:rPr>
-        <w:t>El ejemplo muestra como interactúan la página “Libreta de direcciones” con la página “Contacto” representado con el estereotipo &lt;&lt;</w:t>
-      </w:r>
-      <w:proofErr w:type="spellStart"/>
-      <w:r>
-        <w:rPr>
-          <w:rFonts w:ascii="Times New Roman" w:hAnsi="Times New Roman" w:cs="Times New Roman"/>
-          <w:sz w:val="24"/>
-          <w:szCs w:val="24"/>
-        </w:rPr>
-        <w:t>navigationClass</w:t>
-      </w:r>
-      <w:proofErr w:type="spellEnd"/>
-      <w:r>
-        <w:rPr>
-          <w:rFonts w:ascii="Times New Roman" w:hAnsi="Times New Roman" w:cs="Times New Roman"/>
-          <w:sz w:val="24"/>
-          <w:szCs w:val="24"/>
-        </w:rPr>
-        <w:t>&gt;&gt; donde para llegar de una a la otra, pasan por un índice, en este caso “Lista de contacto”. Los enlaces de navegación &lt;&lt;</w:t>
-      </w:r>
-      <w:proofErr w:type="spellStart"/>
-      <w:r>
-        <w:rPr>
-          <w:rFonts w:ascii="Times New Roman" w:hAnsi="Times New Roman" w:cs="Times New Roman"/>
-          <w:sz w:val="24"/>
-          <w:szCs w:val="24"/>
-        </w:rPr>
-        <w:t>navigationLink</w:t>
-      </w:r>
-      <w:proofErr w:type="spellEnd"/>
-      <w:r>
-        <w:rPr>
-          <w:rFonts w:ascii="Times New Roman" w:hAnsi="Times New Roman" w:cs="Times New Roman"/>
-          <w:sz w:val="24"/>
-          <w:szCs w:val="24"/>
-        </w:rPr>
-        <w:t>&gt;&gt; y &lt;&lt;</w:t>
-      </w:r>
-      <w:proofErr w:type="spellStart"/>
-      <w:r>
-        <w:rPr>
-          <w:rFonts w:ascii="Times New Roman" w:hAnsi="Times New Roman" w:cs="Times New Roman"/>
-          <w:sz w:val="24"/>
-          <w:szCs w:val="24"/>
-        </w:rPr>
-        <w:t>processLink</w:t>
-      </w:r>
-      <w:proofErr w:type="spellEnd"/>
-      <w:r>
-        <w:rPr>
-          <w:rFonts w:ascii="Times New Roman" w:hAnsi="Times New Roman" w:cs="Times New Roman"/>
-          <w:sz w:val="24"/>
-          <w:szCs w:val="24"/>
-        </w:rPr>
-        <w:t>&gt;&gt; muestran vínculos directos entre las clases de navegación y representan posibles pasos a seguir por el usuario, por lo tanto, estos vínculos tienen que ser dirigidos.</w:t>
+        <w:t>El ejemplo muestra como interactúan la página “Libreta de direcciones” con la página “Contacto” representado con el estereotipo &lt;&lt;navigationClass&gt;&gt; donde para llegar de una a la otra, pasan por un índice, en este caso “Lista de contacto”. Los enlaces de navegación &lt;&lt;navigationLink&gt;&gt; y &lt;&lt;processLink&gt;&gt; muestran vínculos directos entre las clases de navegación y representan posibles pasos a seguir por el usuario, por lo tanto, estos vínculos tienen que ser dirigidos.</w:t>
       </w:r>
     </w:p>
     <w:p>
@@ -11027,25 +10478,7 @@
           <w:sz w:val="24"/>
           <w:szCs w:val="24"/>
         </w:rPr>
-        <w:t>&lt;&lt;</w:t>
-      </w:r>
-      <w:proofErr w:type="spellStart"/>
-      <w:r>
-        <w:rPr>
-          <w:rFonts w:ascii="Times New Roman" w:hAnsi="Times New Roman" w:cs="Times New Roman"/>
-          <w:sz w:val="24"/>
-          <w:szCs w:val="24"/>
-        </w:rPr>
-        <w:t>navigationClass</w:t>
-      </w:r>
-      <w:proofErr w:type="spellEnd"/>
-      <w:r>
-        <w:rPr>
-          <w:rFonts w:ascii="Times New Roman" w:hAnsi="Times New Roman" w:cs="Times New Roman"/>
-          <w:sz w:val="24"/>
-          <w:szCs w:val="24"/>
-        </w:rPr>
-        <w:t>&gt;&gt; representa los nodos navegables de la textura de hipertexto. Por ejemplo, “Libreta de direcciones” debe conectarse con “Contacto”.</w:t>
+        <w:t>&lt;&lt;navigationClass&gt;&gt; representa los nodos navegables de la textura de hipertexto. Por ejemplo, “Libreta de direcciones” debe conectarse con “Contacto”.</w:t>
       </w:r>
     </w:p>
     <w:p>
@@ -11069,25 +10502,7 @@
           <w:sz w:val="24"/>
           <w:szCs w:val="24"/>
         </w:rPr>
-        <w:t>&lt;&lt;</w:t>
-      </w:r>
-      <w:proofErr w:type="spellStart"/>
-      <w:r>
-        <w:rPr>
-          <w:rFonts w:ascii="Times New Roman" w:hAnsi="Times New Roman" w:cs="Times New Roman"/>
-          <w:sz w:val="24"/>
-          <w:szCs w:val="24"/>
-        </w:rPr>
-        <w:t>navigationLink</w:t>
-      </w:r>
-      <w:proofErr w:type="spellEnd"/>
-      <w:r>
-        <w:rPr>
-          <w:rFonts w:ascii="Times New Roman" w:hAnsi="Times New Roman" w:cs="Times New Roman"/>
-          <w:sz w:val="24"/>
-          <w:szCs w:val="24"/>
-        </w:rPr>
-        <w:t>&gt;&gt; muestra los vínculos directos entre las clases de navegación.</w:t>
+        <w:t>&lt;&lt;navigationLink&gt;&gt; muestra los vínculos directos entre las clases de navegación.</w:t>
       </w:r>
     </w:p>
     <w:p>
@@ -11111,25 +10526,7 @@
           <w:sz w:val="24"/>
           <w:szCs w:val="24"/>
         </w:rPr>
-        <w:t xml:space="preserve"> &lt;&lt;</w:t>
-      </w:r>
-      <w:proofErr w:type="spellStart"/>
-      <w:r>
-        <w:rPr>
-          <w:rFonts w:ascii="Times New Roman" w:hAnsi="Times New Roman" w:cs="Times New Roman"/>
-          <w:sz w:val="24"/>
-          <w:szCs w:val="24"/>
-        </w:rPr>
-        <w:t>menu</w:t>
-      </w:r>
-      <w:proofErr w:type="spellEnd"/>
-      <w:r>
-        <w:rPr>
-          <w:rFonts w:ascii="Times New Roman" w:hAnsi="Times New Roman" w:cs="Times New Roman"/>
-          <w:sz w:val="24"/>
-          <w:szCs w:val="24"/>
-        </w:rPr>
-        <w:t>&gt;&gt; son las rutas alternativas de navegación manejadas por un menú.</w:t>
+        <w:t xml:space="preserve"> &lt;&lt;menu&gt;&gt; son las rutas alternativas de navegación manejadas por un menú.</w:t>
       </w:r>
     </w:p>
     <w:p>
@@ -11153,43 +10550,7 @@
           <w:sz w:val="24"/>
           <w:szCs w:val="24"/>
         </w:rPr>
-        <w:t>&lt;&lt;</w:t>
-      </w:r>
-      <w:proofErr w:type="spellStart"/>
-      <w:r>
-        <w:rPr>
-          <w:rFonts w:ascii="Times New Roman" w:hAnsi="Times New Roman" w:cs="Times New Roman"/>
-          <w:sz w:val="24"/>
-          <w:szCs w:val="24"/>
-        </w:rPr>
-        <w:t>index</w:t>
-      </w:r>
-      <w:proofErr w:type="spellEnd"/>
-      <w:r>
-        <w:rPr>
-          <w:rFonts w:ascii="Times New Roman" w:hAnsi="Times New Roman" w:cs="Times New Roman"/>
-          <w:sz w:val="24"/>
-          <w:szCs w:val="24"/>
-        </w:rPr>
-        <w:t>&gt;&gt; y &lt;&lt;</w:t>
-      </w:r>
-      <w:proofErr w:type="spellStart"/>
-      <w:r>
-        <w:rPr>
-          <w:rFonts w:ascii="Times New Roman" w:hAnsi="Times New Roman" w:cs="Times New Roman"/>
-          <w:sz w:val="24"/>
-          <w:szCs w:val="24"/>
-        </w:rPr>
-        <w:t>guidedTour</w:t>
-      </w:r>
-      <w:proofErr w:type="spellEnd"/>
-      <w:r>
-        <w:rPr>
-          <w:rFonts w:ascii="Times New Roman" w:hAnsi="Times New Roman" w:cs="Times New Roman"/>
-          <w:sz w:val="24"/>
-          <w:szCs w:val="24"/>
-        </w:rPr>
-        <w:t>&gt;&gt; indica los accesos que se utilizan para llegar a múltiples instancias de una clase de navegación. Por ejemplo, “Lista de contacto” redirige a la página “Contacto” según sea el indicado.</w:t>
+        <w:t>&lt;&lt;index&gt;&gt; y &lt;&lt;guidedTour&gt;&gt; indica los accesos que se utilizan para llegar a múltiples instancias de una clase de navegación. Por ejemplo, “Lista de contacto” redirige a la página “Contacto” según sea el indicado.</w:t>
       </w:r>
     </w:p>
     <w:p>
@@ -11213,25 +10574,7 @@
           <w:sz w:val="24"/>
           <w:szCs w:val="24"/>
         </w:rPr>
-        <w:t>&lt;&lt;</w:t>
-      </w:r>
-      <w:proofErr w:type="spellStart"/>
-      <w:r>
-        <w:rPr>
-          <w:rFonts w:ascii="Times New Roman" w:hAnsi="Times New Roman" w:cs="Times New Roman"/>
-          <w:sz w:val="24"/>
-          <w:szCs w:val="24"/>
-        </w:rPr>
-        <w:t>query</w:t>
-      </w:r>
-      <w:proofErr w:type="spellEnd"/>
-      <w:r>
-        <w:rPr>
-          <w:rFonts w:ascii="Times New Roman" w:hAnsi="Times New Roman" w:cs="Times New Roman"/>
-          <w:sz w:val="24"/>
-          <w:szCs w:val="24"/>
-        </w:rPr>
-        <w:t>&gt;&gt; selecciona elementos.</w:t>
+        <w:t>&lt;&lt;query&gt;&gt; selecciona elementos.</w:t>
       </w:r>
     </w:p>
     <w:p>
@@ -11255,25 +10598,7 @@
           <w:sz w:val="24"/>
           <w:szCs w:val="24"/>
         </w:rPr>
-        <w:t>&lt;&lt;</w:t>
-      </w:r>
-      <w:proofErr w:type="spellStart"/>
-      <w:r>
-        <w:rPr>
-          <w:rFonts w:ascii="Times New Roman" w:hAnsi="Times New Roman" w:cs="Times New Roman"/>
-          <w:sz w:val="24"/>
-          <w:szCs w:val="24"/>
-        </w:rPr>
-        <w:t>processClass</w:t>
-      </w:r>
-      <w:proofErr w:type="spellEnd"/>
-      <w:r>
-        <w:rPr>
-          <w:rFonts w:ascii="Times New Roman" w:hAnsi="Times New Roman" w:cs="Times New Roman"/>
-          <w:sz w:val="24"/>
-          <w:szCs w:val="24"/>
-        </w:rPr>
-        <w:t>&gt;&gt; forman los puntos de entrada y salida de los procesos de negocio en este modelado.</w:t>
+        <w:t>&lt;&lt;processClass&gt;&gt; forman los puntos de entrada y salida de los procesos de negocio en este modelado.</w:t>
       </w:r>
     </w:p>
     <w:p>
@@ -11297,25 +10622,7 @@
           <w:sz w:val="24"/>
           <w:szCs w:val="24"/>
         </w:rPr>
-        <w:t>&lt;&lt;</w:t>
-      </w:r>
-      <w:proofErr w:type="spellStart"/>
-      <w:r>
-        <w:rPr>
-          <w:rFonts w:ascii="Times New Roman" w:hAnsi="Times New Roman" w:cs="Times New Roman"/>
-          <w:sz w:val="24"/>
-          <w:szCs w:val="24"/>
-        </w:rPr>
-        <w:t>processLink</w:t>
-      </w:r>
-      <w:proofErr w:type="spellEnd"/>
-      <w:r>
-        <w:rPr>
-          <w:rFonts w:ascii="Times New Roman" w:hAnsi="Times New Roman" w:cs="Times New Roman"/>
-          <w:sz w:val="24"/>
-          <w:szCs w:val="24"/>
-        </w:rPr>
-        <w:t>&gt;&gt; modela por enlaces de procesos a las clases de navegación.</w:t>
+        <w:t>&lt;&lt;processLink&gt;&gt; modela por enlaces de procesos a las clases de navegación.</w:t>
       </w:r>
     </w:p>
     <w:p>
@@ -11602,27 +10909,7 @@
           <w:sz w:val="24"/>
           <w:szCs w:val="24"/>
         </w:rPr>
-        <w:t>&lt;&lt;</w:t>
-      </w:r>
-      <w:proofErr w:type="spellStart"/>
-      <w:r>
-        <w:rPr>
-          <w:rFonts w:ascii="Times New Roman" w:hAnsi="Times New Roman" w:cs="Times New Roman"/>
-          <w:iCs/>
-          <w:sz w:val="24"/>
-          <w:szCs w:val="24"/>
-        </w:rPr>
-        <w:t>presentationGroup</w:t>
-      </w:r>
-      <w:proofErr w:type="spellEnd"/>
-      <w:r>
-        <w:rPr>
-          <w:rFonts w:ascii="Times New Roman" w:hAnsi="Times New Roman" w:cs="Times New Roman"/>
-          <w:iCs/>
-          <w:sz w:val="24"/>
-          <w:szCs w:val="24"/>
-        </w:rPr>
-        <w:t>&gt;&gt; indica un conjunto de componentes en uno solo.</w:t>
+        <w:t>&lt;&lt;presentationGroup&gt;&gt; indica un conjunto de componentes en uno solo.</w:t>
       </w:r>
     </w:p>
     <w:p>
@@ -11647,27 +10934,7 @@
           <w:sz w:val="24"/>
           <w:szCs w:val="24"/>
         </w:rPr>
-        <w:t>&lt;&lt;</w:t>
-      </w:r>
-      <w:proofErr w:type="spellStart"/>
-      <w:r>
-        <w:rPr>
-          <w:rFonts w:ascii="Times New Roman" w:hAnsi="Times New Roman" w:cs="Times New Roman"/>
-          <w:iCs/>
-          <w:sz w:val="24"/>
-          <w:szCs w:val="24"/>
-        </w:rPr>
-        <w:t>text</w:t>
-      </w:r>
-      <w:proofErr w:type="spellEnd"/>
-      <w:r>
-        <w:rPr>
-          <w:rFonts w:ascii="Times New Roman" w:hAnsi="Times New Roman" w:cs="Times New Roman"/>
-          <w:iCs/>
-          <w:sz w:val="24"/>
-          <w:szCs w:val="24"/>
-        </w:rPr>
-        <w:t>&gt;&gt; indica un párrafo u oración.</w:t>
+        <w:t>&lt;&lt;text&gt;&gt; indica un párrafo u oración.</w:t>
       </w:r>
     </w:p>
     <w:p>
@@ -11717,27 +10984,7 @@
           <w:sz w:val="24"/>
           <w:szCs w:val="24"/>
         </w:rPr>
-        <w:t>&lt;&lt;</w:t>
-      </w:r>
-      <w:proofErr w:type="spellStart"/>
-      <w:r>
-        <w:rPr>
-          <w:rFonts w:ascii="Times New Roman" w:hAnsi="Times New Roman" w:cs="Times New Roman"/>
-          <w:iCs/>
-          <w:sz w:val="24"/>
-          <w:szCs w:val="24"/>
-        </w:rPr>
-        <w:t>button</w:t>
-      </w:r>
-      <w:proofErr w:type="spellEnd"/>
-      <w:r>
-        <w:rPr>
-          <w:rFonts w:ascii="Times New Roman" w:hAnsi="Times New Roman" w:cs="Times New Roman"/>
-          <w:iCs/>
-          <w:sz w:val="24"/>
-          <w:szCs w:val="24"/>
-        </w:rPr>
-        <w:t>&gt;&gt; indica la ejecución de un proceso.</w:t>
+        <w:t>&lt;&lt;button&gt;&gt; indica la ejecución de un proceso.</w:t>
       </w:r>
     </w:p>
     <w:p>
@@ -11762,27 +11009,7 @@
           <w:sz w:val="24"/>
           <w:szCs w:val="24"/>
         </w:rPr>
-        <w:t>&lt;&lt;</w:t>
-      </w:r>
-      <w:proofErr w:type="spellStart"/>
-      <w:r>
-        <w:rPr>
-          <w:rFonts w:ascii="Times New Roman" w:hAnsi="Times New Roman" w:cs="Times New Roman"/>
-          <w:iCs/>
-          <w:sz w:val="24"/>
-          <w:szCs w:val="24"/>
-        </w:rPr>
-        <w:t>inputForm</w:t>
-      </w:r>
-      <w:proofErr w:type="spellEnd"/>
-      <w:r>
-        <w:rPr>
-          <w:rFonts w:ascii="Times New Roman" w:hAnsi="Times New Roman" w:cs="Times New Roman"/>
-          <w:iCs/>
-          <w:sz w:val="24"/>
-          <w:szCs w:val="24"/>
-        </w:rPr>
-        <w:t>&gt;&gt; indica la recolección de información proporcionada por el usuario.</w:t>
+        <w:t>&lt;&lt;inputForm&gt;&gt; indica la recolección de información proporcionada por el usuario.</w:t>
       </w:r>
     </w:p>
     <w:p>
@@ -11806,25 +11033,7 @@
           <w:sz w:val="24"/>
           <w:szCs w:val="24"/>
         </w:rPr>
-        <w:t>&lt;&lt;</w:t>
-      </w:r>
-      <w:proofErr w:type="spellStart"/>
-      <w:r>
-        <w:rPr>
-          <w:rFonts w:ascii="Times New Roman" w:hAnsi="Times New Roman" w:cs="Times New Roman"/>
-          <w:sz w:val="24"/>
-          <w:szCs w:val="24"/>
-        </w:rPr>
-        <w:t>presentationPage</w:t>
-      </w:r>
-      <w:proofErr w:type="spellEnd"/>
-      <w:r>
-        <w:rPr>
-          <w:rFonts w:ascii="Times New Roman" w:hAnsi="Times New Roman" w:cs="Times New Roman"/>
-          <w:sz w:val="24"/>
-          <w:szCs w:val="24"/>
-        </w:rPr>
-        <w:t>&gt;&gt; puede contener grupos de presentación, alternativas de presentación y grupos de presentación iterativos.</w:t>
+        <w:t>&lt;&lt;presentationPage&gt;&gt; puede contener grupos de presentación, alternativas de presentación y grupos de presentación iterativos.</w:t>
       </w:r>
     </w:p>
     <w:p>
@@ -11849,25 +11058,7 @@
           <w:szCs w:val="24"/>
         </w:rPr>
         <w:lastRenderedPageBreak/>
-        <w:t>&lt;&lt;</w:t>
-      </w:r>
-      <w:proofErr w:type="spellStart"/>
-      <w:r>
-        <w:rPr>
-          <w:rFonts w:ascii="Times New Roman" w:hAnsi="Times New Roman" w:cs="Times New Roman"/>
-          <w:sz w:val="24"/>
-          <w:szCs w:val="24"/>
-        </w:rPr>
-        <w:t>textInput</w:t>
-      </w:r>
-      <w:proofErr w:type="spellEnd"/>
-      <w:r>
-        <w:rPr>
-          <w:rFonts w:ascii="Times New Roman" w:hAnsi="Times New Roman" w:cs="Times New Roman"/>
-          <w:sz w:val="24"/>
-          <w:szCs w:val="24"/>
-        </w:rPr>
-        <w:t>&gt;&gt; indica los datos de entrada.</w:t>
+        <w:t>&lt;&lt;textInput&gt;&gt; indica los datos de entrada.</w:t>
       </w:r>
     </w:p>
     <w:p>
@@ -11891,25 +11082,7 @@
           <w:sz w:val="24"/>
           <w:szCs w:val="24"/>
         </w:rPr>
-        <w:t>&lt;&lt;</w:t>
-      </w:r>
-      <w:proofErr w:type="spellStart"/>
-      <w:r>
-        <w:rPr>
-          <w:rFonts w:ascii="Times New Roman" w:hAnsi="Times New Roman" w:cs="Times New Roman"/>
-          <w:sz w:val="24"/>
-          <w:szCs w:val="24"/>
-        </w:rPr>
-        <w:t>fileUpload</w:t>
-      </w:r>
-      <w:proofErr w:type="spellEnd"/>
-      <w:r>
-        <w:rPr>
-          <w:rFonts w:ascii="Times New Roman" w:hAnsi="Times New Roman" w:cs="Times New Roman"/>
-          <w:sz w:val="24"/>
-          <w:szCs w:val="24"/>
-        </w:rPr>
-        <w:t>&gt;&gt; indica la subida de archivos.</w:t>
+        <w:t>&lt;&lt;fileUpload&gt;&gt; indica la subida de archivos.</w:t>
       </w:r>
     </w:p>
     <w:p>
@@ -11933,25 +11106,7 @@
           <w:sz w:val="24"/>
           <w:szCs w:val="24"/>
         </w:rPr>
-        <w:t>&lt;&lt;</w:t>
-      </w:r>
-      <w:proofErr w:type="spellStart"/>
-      <w:r>
-        <w:rPr>
-          <w:rFonts w:ascii="Times New Roman" w:hAnsi="Times New Roman" w:cs="Times New Roman"/>
-          <w:sz w:val="24"/>
-          <w:szCs w:val="24"/>
-        </w:rPr>
-        <w:t>image</w:t>
-      </w:r>
-      <w:proofErr w:type="spellEnd"/>
-      <w:r>
-        <w:rPr>
-          <w:rFonts w:ascii="Times New Roman" w:hAnsi="Times New Roman" w:cs="Times New Roman"/>
-          <w:sz w:val="24"/>
-          <w:szCs w:val="24"/>
-        </w:rPr>
-        <w:t>&gt;&gt; indica la colocación de una imagen.</w:t>
+        <w:t>&lt;&lt;image&gt;&gt; indica la colocación de una imagen.</w:t>
       </w:r>
     </w:p>
     <w:p>
@@ -11975,25 +11130,7 @@
           <w:sz w:val="24"/>
           <w:szCs w:val="24"/>
         </w:rPr>
-        <w:t>&lt;&lt;</w:t>
-      </w:r>
-      <w:proofErr w:type="spellStart"/>
-      <w:r>
-        <w:rPr>
-          <w:rFonts w:ascii="Times New Roman" w:hAnsi="Times New Roman" w:cs="Times New Roman"/>
-          <w:sz w:val="24"/>
-          <w:szCs w:val="24"/>
-        </w:rPr>
-        <w:t>selection</w:t>
-      </w:r>
-      <w:proofErr w:type="spellEnd"/>
-      <w:r>
-        <w:rPr>
-          <w:rFonts w:ascii="Times New Roman" w:hAnsi="Times New Roman" w:cs="Times New Roman"/>
-          <w:sz w:val="24"/>
-          <w:szCs w:val="24"/>
-        </w:rPr>
-        <w:t>&gt;&gt; manipulación de objetos o componentes por parte del usuario.</w:t>
+        <w:t>&lt;&lt;selection&gt;&gt; manipulación de objetos o componentes por parte del usuario.</w:t>
       </w:r>
     </w:p>
     <w:p>
@@ -12042,25 +11179,7 @@
           <w:sz w:val="24"/>
           <w:szCs w:val="24"/>
         </w:rPr>
-        <w:t xml:space="preserve">Para las fases anteriormente estipuladas se hace uso de </w:t>
-      </w:r>
-      <w:proofErr w:type="spellStart"/>
-      <w:r>
-        <w:rPr>
-          <w:rFonts w:ascii="Times New Roman" w:hAnsi="Times New Roman" w:cs="Times New Roman"/>
-          <w:sz w:val="24"/>
-          <w:szCs w:val="24"/>
-        </w:rPr>
-        <w:t>MagicDraw</w:t>
-      </w:r>
-      <w:proofErr w:type="spellEnd"/>
-      <w:r>
-        <w:rPr>
-          <w:rFonts w:ascii="Times New Roman" w:hAnsi="Times New Roman" w:cs="Times New Roman"/>
-          <w:sz w:val="24"/>
-          <w:szCs w:val="24"/>
-        </w:rPr>
-        <w:t xml:space="preserve"> la herramienta CASE (Ingeniería de Software Asistida por Computadora) para el modelado de diagramas, bajo los estereotipos definidos por UWE y hacer más fácil la interpretación de la funcionalidad del simulador de exámenes.</w:t>
+        <w:t>Para las fases anteriormente estipuladas se hace uso de MagicDraw la herramienta CASE (Ingeniería de Software Asistida por Computadora) para el modelado de diagramas, bajo los estereotipos definidos por UWE y hacer más fácil la interpretación de la funcionalidad del simulador de exámenes.</w:t>
       </w:r>
     </w:p>
     <w:p>
@@ -12753,14 +11872,27 @@
       <w:r>
         <w:t xml:space="preserve">Tabla </w:t>
       </w:r>
-      <w:fldSimple w:instr=" SEQ Tabla \* ARABIC ">
-        <w:r>
-          <w:rPr>
-            <w:noProof/>
-          </w:rPr>
-          <w:t>1</w:t>
-        </w:r>
-      </w:fldSimple>
+      <w:r>
+        <w:fldChar w:fldCharType="begin"/>
+      </w:r>
+      <w:r>
+        <w:instrText xml:space="preserve"> SEQ Tabla \* ARABIC </w:instrText>
+      </w:r>
+      <w:r>
+        <w:fldChar w:fldCharType="separate"/>
+      </w:r>
+      <w:r>
+        <w:rPr>
+          <w:noProof/>
+        </w:rPr>
+        <w:t>1</w:t>
+      </w:r>
+      <w:r>
+        <w:rPr>
+          <w:noProof/>
+        </w:rPr>
+        <w:fldChar w:fldCharType="end"/>
+      </w:r>
       <w:r>
         <w:t xml:space="preserve"> </w:t>
       </w:r>
@@ -12909,25 +12041,7 @@
                 <w:sz w:val="24"/>
                 <w:szCs w:val="24"/>
               </w:rPr>
-              <w:t xml:space="preserve">Es la sección de registro para nuevos usuarios en el sistema donde se solicitan datos como: nombre, matricula, contraseña, email, </w:t>
-            </w:r>
-            <w:proofErr w:type="spellStart"/>
-            <w:r>
-              <w:rPr>
-                <w:rFonts w:ascii="Times New Roman" w:hAnsi="Times New Roman"/>
-                <w:sz w:val="24"/>
-                <w:szCs w:val="24"/>
-              </w:rPr>
-              <w:t>etc</w:t>
-            </w:r>
-            <w:proofErr w:type="spellEnd"/>
-            <w:r>
-              <w:rPr>
-                <w:rFonts w:ascii="Times New Roman" w:hAnsi="Times New Roman"/>
-                <w:sz w:val="24"/>
-                <w:szCs w:val="24"/>
-              </w:rPr>
-              <w:t>… Al final de este proceso, los datos son guardados en el sistema de base de datos.</w:t>
+              <w:t>Es la sección de registro para nuevos usuarios en el sistema donde se solicitan datos como: nombre, matricula, contraseña, email, etc… Al final de este proceso, los datos son guardados en el sistema de base de datos.</w:t>
             </w:r>
           </w:p>
         </w:tc>
@@ -13213,14 +12327,27 @@
       <w:r>
         <w:t xml:space="preserve">Tabla </w:t>
       </w:r>
-      <w:fldSimple w:instr=" SEQ Tabla \* ARABIC ">
-        <w:r>
-          <w:rPr>
-            <w:noProof/>
-          </w:rPr>
-          <w:t>2</w:t>
-        </w:r>
-      </w:fldSimple>
+      <w:r>
+        <w:fldChar w:fldCharType="begin"/>
+      </w:r>
+      <w:r>
+        <w:instrText xml:space="preserve"> SEQ Tabla \* ARABIC </w:instrText>
+      </w:r>
+      <w:r>
+        <w:fldChar w:fldCharType="separate"/>
+      </w:r>
+      <w:r>
+        <w:rPr>
+          <w:noProof/>
+        </w:rPr>
+        <w:t>2</w:t>
+      </w:r>
+      <w:r>
+        <w:rPr>
+          <w:noProof/>
+        </w:rPr>
+        <w:fldChar w:fldCharType="end"/>
+      </w:r>
       <w:r>
         <w:t xml:space="preserve"> Descripción casos de uso</w:t>
       </w:r>
@@ -13779,14 +12906,27 @@
       <w:r>
         <w:t xml:space="preserve">Tabla </w:t>
       </w:r>
-      <w:fldSimple w:instr=" SEQ Tabla \* ARABIC ">
-        <w:r>
-          <w:rPr>
-            <w:noProof/>
-          </w:rPr>
-          <w:t>3</w:t>
-        </w:r>
-      </w:fldSimple>
+      <w:r>
+        <w:fldChar w:fldCharType="begin"/>
+      </w:r>
+      <w:r>
+        <w:instrText xml:space="preserve"> SEQ Tabla \* ARABIC </w:instrText>
+      </w:r>
+      <w:r>
+        <w:fldChar w:fldCharType="separate"/>
+      </w:r>
+      <w:r>
+        <w:rPr>
+          <w:noProof/>
+        </w:rPr>
+        <w:t>3</w:t>
+      </w:r>
+      <w:r>
+        <w:rPr>
+          <w:noProof/>
+        </w:rPr>
+        <w:fldChar w:fldCharType="end"/>
+      </w:r>
       <w:r>
         <w:t xml:space="preserve"> Descripción casos de uso: Alumno</w:t>
       </w:r>
@@ -14458,14 +13598,27 @@
       <w:r>
         <w:t xml:space="preserve">Tabla </w:t>
       </w:r>
-      <w:fldSimple w:instr=" SEQ Tabla \* ARABIC ">
-        <w:r>
-          <w:rPr>
-            <w:noProof/>
-          </w:rPr>
-          <w:t>4</w:t>
-        </w:r>
-      </w:fldSimple>
+      <w:r>
+        <w:fldChar w:fldCharType="begin"/>
+      </w:r>
+      <w:r>
+        <w:instrText xml:space="preserve"> SEQ Tabla \* ARABIC </w:instrText>
+      </w:r>
+      <w:r>
+        <w:fldChar w:fldCharType="separate"/>
+      </w:r>
+      <w:r>
+        <w:rPr>
+          <w:noProof/>
+        </w:rPr>
+        <w:t>4</w:t>
+      </w:r>
+      <w:r>
+        <w:rPr>
+          <w:noProof/>
+        </w:rPr>
+        <w:fldChar w:fldCharType="end"/>
+      </w:r>
       <w:r>
         <w:t xml:space="preserve"> Descripción casos de uso: Profesor</w:t>
       </w:r>
@@ -14628,25 +13781,7 @@
           <w:sz w:val="24"/>
           <w:szCs w:val="24"/>
         </w:rPr>
-        <w:t>Las relaciones denominadas con &lt;&lt;</w:t>
-      </w:r>
-      <w:proofErr w:type="spellStart"/>
-      <w:r>
-        <w:rPr>
-          <w:rFonts w:ascii="Times New Roman" w:hAnsi="Times New Roman" w:cs="Times New Roman"/>
-          <w:sz w:val="24"/>
-          <w:szCs w:val="24"/>
-        </w:rPr>
-        <w:t>include</w:t>
-      </w:r>
-      <w:proofErr w:type="spellEnd"/>
-      <w:r>
-        <w:rPr>
-          <w:rFonts w:ascii="Times New Roman" w:hAnsi="Times New Roman" w:cs="Times New Roman"/>
-          <w:sz w:val="24"/>
-          <w:szCs w:val="24"/>
-        </w:rPr>
-        <w:t>&gt;&gt; nos indican que hay una dependencia entre las actividades, un claro ejemplo puede ser; la operación registro no puede llevare acabo si</w:t>
+        <w:t>Las relaciones denominadas con &lt;&lt;include&gt;&gt; nos indican que hay una dependencia entre las actividades, un claro ejemplo puede ser; la operación registro no puede llevare acabo si</w:t>
       </w:r>
       <w:r>
         <w:rPr>
@@ -16357,7 +15492,7 @@
           <w:szCs w:val="24"/>
           <w:highlight w:val="yellow"/>
         </w:rPr>
-        <w:t>¿Así lo dejo? ¿O es mejor que lo maneje como</w:t>
+        <w:t>¿Así lo dejo? O es mejor que lo maneje como</w:t>
       </w:r>
       <w:r>
         <w:rPr>
@@ -16377,7 +15512,6 @@
         </w:rPr>
         <w:t xml:space="preserve"> </w:t>
       </w:r>
-      <w:proofErr w:type="spellStart"/>
       <w:r>
         <w:rPr>
           <w:rFonts w:ascii="Times New Roman" w:hAnsi="Times New Roman" w:cs="Times New Roman"/>
@@ -16398,41 +15532,7 @@
           <w:szCs w:val="24"/>
           <w:highlight w:val="yellow"/>
         </w:rPr>
-        <w:t>as</w:t>
-      </w:r>
-      <w:proofErr w:type="spellEnd"/>
-      <w:r>
-        <w:rPr>
-          <w:rFonts w:ascii="Times New Roman" w:hAnsi="Times New Roman" w:cs="Times New Roman"/>
-          <w:b/>
-          <w:bCs/>
-          <w:sz w:val="24"/>
-          <w:szCs w:val="24"/>
-          <w:highlight w:val="yellow"/>
-        </w:rPr>
-        <w:t xml:space="preserve">: </w:t>
-      </w:r>
-      <w:proofErr w:type="spellStart"/>
-      <w:r>
-        <w:rPr>
-          <w:rFonts w:ascii="Times New Roman" w:hAnsi="Times New Roman" w:cs="Times New Roman"/>
-          <w:b/>
-          <w:bCs/>
-          <w:sz w:val="24"/>
-          <w:szCs w:val="24"/>
-          <w:highlight w:val="yellow"/>
-        </w:rPr>
-        <w:t>String</w:t>
-      </w:r>
-      <w:proofErr w:type="spellEnd"/>
-      <w:r>
-        <w:rPr>
-          <w:rFonts w:ascii="Times New Roman" w:hAnsi="Times New Roman" w:cs="Times New Roman"/>
-          <w:sz w:val="24"/>
-          <w:szCs w:val="24"/>
-          <w:highlight w:val="yellow"/>
-        </w:rPr>
-        <w:t>?</w:t>
+        <w:t>as: String</w:t>
       </w:r>
     </w:p>
     <w:p>
@@ -16444,7 +15544,7 @@
           <w:noProof/>
         </w:rPr>
         <w:drawing>
-          <wp:inline distT="0" distB="0" distL="0" distR="0" wp14:anchorId="50C02DDF" wp14:editId="3E4417C8">
+          <wp:inline distT="0" distB="0" distL="0" distR="0" wp14:anchorId="50C02DDF" wp14:editId="296CB795">
             <wp:extent cx="5781675" cy="3036720"/>
             <wp:effectExtent l="0" t="0" r="0" b="0"/>
             <wp:docPr id="37" name="Imagen 37"/>
@@ -16467,7 +15567,7 @@
                   <pic:spPr>
                     <a:xfrm>
                       <a:off x="0" y="0"/>
-                      <a:ext cx="5788265" cy="3040181"/>
+                      <a:ext cx="5781675" cy="3036720"/>
                     </a:xfrm>
                     <a:prstGeom prst="rect">
                       <a:avLst/>
@@ -16482,6 +15582,11 @@
     </w:p>
     <w:p>
       <w:pPr>
+        <w:keepNext/>
+      </w:pPr>
+    </w:p>
+    <w:p>
+      <w:pPr>
         <w:pStyle w:val="Descripcin"/>
         <w:jc w:val="center"/>
         <w:rPr>
@@ -16493,6 +15598,195 @@
       <w:r>
         <w:t>Ilustración 5.1 Diagrama de Contenido</w:t>
       </w:r>
+    </w:p>
+    <w:p>
+      <w:pPr>
+        <w:rPr>
+          <w:rFonts w:ascii="Times New Roman" w:hAnsi="Times New Roman" w:cs="Times New Roman"/>
+          <w:sz w:val="24"/>
+          <w:szCs w:val="24"/>
+        </w:rPr>
+      </w:pPr>
+    </w:p>
+    <w:p>
+      <w:pPr>
+        <w:rPr>
+          <w:rFonts w:ascii="Times New Roman" w:hAnsi="Times New Roman" w:cs="Times New Roman"/>
+          <w:sz w:val="24"/>
+          <w:szCs w:val="24"/>
+        </w:rPr>
+      </w:pPr>
+    </w:p>
+    <w:p>
+      <w:pPr>
+        <w:rPr>
+          <w:rFonts w:ascii="Times New Roman" w:hAnsi="Times New Roman" w:cs="Times New Roman"/>
+          <w:sz w:val="24"/>
+          <w:szCs w:val="24"/>
+        </w:rPr>
+      </w:pPr>
+      <w:r>
+        <w:rPr>
+          <w:rFonts w:ascii="Times New Roman" w:hAnsi="Times New Roman" w:cs="Times New Roman"/>
+          <w:sz w:val="24"/>
+          <w:szCs w:val="24"/>
+          <w:highlight w:val="yellow"/>
+        </w:rPr>
+        <w:lastRenderedPageBreak/>
+        <w:t xml:space="preserve">Este es el mismo diagrama, solo que tiene un pequeño cambio. Le agregue un atributo </w:t>
+      </w:r>
+      <w:r>
+        <w:rPr>
+          <w:rFonts w:ascii="Times New Roman" w:hAnsi="Times New Roman" w:cs="Times New Roman"/>
+          <w:b/>
+          <w:bCs/>
+          <w:sz w:val="24"/>
+          <w:szCs w:val="24"/>
+          <w:highlight w:val="yellow"/>
+        </w:rPr>
+        <w:t>“Rol”</w:t>
+      </w:r>
+      <w:r>
+        <w:rPr>
+          <w:rFonts w:ascii="Times New Roman" w:hAnsi="Times New Roman" w:cs="Times New Roman"/>
+          <w:sz w:val="24"/>
+          <w:szCs w:val="24"/>
+          <w:highlight w:val="yellow"/>
+        </w:rPr>
+        <w:t xml:space="preserve"> en la clase Usuario</w:t>
+      </w:r>
+      <w:r>
+        <w:rPr>
+          <w:rFonts w:ascii="Times New Roman" w:hAnsi="Times New Roman" w:cs="Times New Roman"/>
+          <w:sz w:val="24"/>
+          <w:szCs w:val="24"/>
+          <w:highlight w:val="yellow"/>
+        </w:rPr>
+        <w:t xml:space="preserve"> para poder diferenciar si es un Alumno o Profesor</w:t>
+      </w:r>
+      <w:r>
+        <w:rPr>
+          <w:rFonts w:ascii="Times New Roman" w:hAnsi="Times New Roman" w:cs="Times New Roman"/>
+          <w:sz w:val="24"/>
+          <w:szCs w:val="24"/>
+          <w:highlight w:val="yellow"/>
+        </w:rPr>
+        <w:t xml:space="preserve">. </w:t>
+      </w:r>
+      <w:r>
+        <w:rPr>
+          <w:rFonts w:ascii="Times New Roman" w:hAnsi="Times New Roman" w:cs="Times New Roman"/>
+          <w:sz w:val="24"/>
+          <w:szCs w:val="24"/>
+          <w:highlight w:val="yellow"/>
+        </w:rPr>
+        <w:br/>
+      </w:r>
+      <w:r>
+        <w:rPr>
+          <w:rFonts w:ascii="Times New Roman" w:hAnsi="Times New Roman" w:cs="Times New Roman"/>
+          <w:sz w:val="24"/>
+          <w:szCs w:val="24"/>
+          <w:highlight w:val="yellow"/>
+        </w:rPr>
+        <w:t>¿Usted cree que sea conveniente agregar este atributo a la clase? O p</w:t>
+      </w:r>
+      <w:r>
+        <w:rPr>
+          <w:rFonts w:ascii="Times New Roman" w:hAnsi="Times New Roman" w:cs="Times New Roman"/>
+          <w:sz w:val="24"/>
+          <w:szCs w:val="24"/>
+          <w:highlight w:val="yellow"/>
+        </w:rPr>
+        <w:t>uedo omitirlo</w:t>
+      </w:r>
+      <w:r>
+        <w:rPr>
+          <w:rFonts w:ascii="Times New Roman" w:hAnsi="Times New Roman" w:cs="Times New Roman"/>
+          <w:sz w:val="24"/>
+          <w:szCs w:val="24"/>
+          <w:highlight w:val="yellow"/>
+        </w:rPr>
+        <w:t xml:space="preserve">, claramente este atributo Rol lo voy a considerar para </w:t>
+      </w:r>
+      <w:r>
+        <w:rPr>
+          <w:rFonts w:ascii="Times New Roman" w:hAnsi="Times New Roman" w:cs="Times New Roman"/>
+          <w:b/>
+          <w:bCs/>
+          <w:sz w:val="24"/>
+          <w:szCs w:val="24"/>
+          <w:highlight w:val="yellow"/>
+        </w:rPr>
+        <w:t>la base de datos</w:t>
+      </w:r>
+    </w:p>
+    <w:p>
+      <w:pPr>
+        <w:rPr>
+          <w:rFonts w:ascii="Times New Roman" w:hAnsi="Times New Roman" w:cs="Times New Roman"/>
+          <w:sz w:val="24"/>
+          <w:szCs w:val="24"/>
+        </w:rPr>
+      </w:pPr>
+      <w:r>
+        <w:rPr>
+          <w:rFonts w:ascii="Times New Roman" w:hAnsi="Times New Roman" w:cs="Times New Roman"/>
+          <w:noProof/>
+          <w:sz w:val="24"/>
+          <w:szCs w:val="24"/>
+        </w:rPr>
+        <w:drawing>
+          <wp:inline distT="0" distB="0" distL="0" distR="0" wp14:anchorId="3C7AAFB7" wp14:editId="75768FE2">
+            <wp:extent cx="5612130" cy="2934970"/>
+            <wp:effectExtent l="0" t="0" r="7620" b="0"/>
+            <wp:docPr id="47" name="Imagen 47" descr="Diagrama&#10;&#10;Descripción generada automáticamente"/>
+            <wp:cNvGraphicFramePr>
+              <a:graphicFrameLocks xmlns:a="http://schemas.openxmlformats.org/drawingml/2006/main" noChangeAspect="1"/>
+            </wp:cNvGraphicFramePr>
+            <a:graphic xmlns:a="http://schemas.openxmlformats.org/drawingml/2006/main">
+              <a:graphicData uri="http://schemas.openxmlformats.org/drawingml/2006/picture">
+                <pic:pic xmlns:pic="http://schemas.openxmlformats.org/drawingml/2006/picture">
+                  <pic:nvPicPr>
+                    <pic:cNvPr id="47" name="Imagen 47" descr="Diagrama&#10;&#10;Descripción generada automáticamente"/>
+                    <pic:cNvPicPr/>
+                  </pic:nvPicPr>
+                  <pic:blipFill>
+                    <a:blip r:embed="rId49">
+                      <a:extLst>
+                        <a:ext uri="{28A0092B-C50C-407E-A947-70E740481C1C}">
+                          <a14:useLocalDpi xmlns:a14="http://schemas.microsoft.com/office/drawing/2010/main" val="0"/>
+                        </a:ext>
+                      </a:extLst>
+                    </a:blip>
+                    <a:stretch>
+                      <a:fillRect/>
+                    </a:stretch>
+                  </pic:blipFill>
+                  <pic:spPr>
+                    <a:xfrm>
+                      <a:off x="0" y="0"/>
+                      <a:ext cx="5612130" cy="2934970"/>
+                    </a:xfrm>
+                    <a:prstGeom prst="rect">
+                      <a:avLst/>
+                    </a:prstGeom>
+                  </pic:spPr>
+                </pic:pic>
+              </a:graphicData>
+            </a:graphic>
+          </wp:inline>
+        </w:drawing>
+      </w:r>
+    </w:p>
+    <w:p>
+      <w:pPr>
+        <w:rPr>
+          <w:rFonts w:ascii="Times New Roman" w:hAnsi="Times New Roman" w:cs="Times New Roman"/>
+          <w:sz w:val="24"/>
+          <w:szCs w:val="24"/>
+        </w:rPr>
+      </w:pPr>
     </w:p>
     <w:p>
       <w:pPr>
@@ -16530,7 +15824,302 @@
           <w:sz w:val="24"/>
           <w:szCs w:val="24"/>
         </w:rPr>
-        <w:t>El alumno y profesor son usuarios en el sistema</w:t>
+        <w:t>El alumno y profesor son usuarios</w:t>
+      </w:r>
+      <w:r>
+        <w:rPr>
+          <w:rFonts w:ascii="Times New Roman" w:hAnsi="Times New Roman" w:cs="Times New Roman"/>
+          <w:sz w:val="24"/>
+          <w:szCs w:val="24"/>
+        </w:rPr>
+        <w:t xml:space="preserve"> finales</w:t>
+      </w:r>
+      <w:r>
+        <w:rPr>
+          <w:rFonts w:ascii="Times New Roman" w:hAnsi="Times New Roman" w:cs="Times New Roman"/>
+          <w:sz w:val="24"/>
+          <w:szCs w:val="24"/>
+        </w:rPr>
+        <w:t xml:space="preserve"> en el sistema</w:t>
+      </w:r>
+      <w:r>
+        <w:rPr>
+          <w:rFonts w:ascii="Times New Roman" w:hAnsi="Times New Roman" w:cs="Times New Roman"/>
+          <w:sz w:val="24"/>
+          <w:szCs w:val="24"/>
+        </w:rPr>
+        <w:t xml:space="preserve"> que heredan atributos de la clase Usuario.</w:t>
+      </w:r>
+    </w:p>
+    <w:p>
+      <w:pPr>
+        <w:pStyle w:val="Prrafodelista"/>
+        <w:numPr>
+          <w:ilvl w:val="0"/>
+          <w:numId w:val="7"/>
+        </w:numPr>
+        <w:rPr>
+          <w:rFonts w:ascii="Times New Roman" w:hAnsi="Times New Roman" w:cs="Times New Roman"/>
+          <w:sz w:val="24"/>
+          <w:szCs w:val="24"/>
+        </w:rPr>
+      </w:pPr>
+      <w:r>
+        <w:rPr>
+          <w:rFonts w:ascii="Times New Roman" w:hAnsi="Times New Roman" w:cs="Times New Roman"/>
+          <w:sz w:val="24"/>
+          <w:szCs w:val="24"/>
+        </w:rPr>
+        <w:t>El profesor puede agregar, eliminar y modificar temas y sus respectivas preguntas. Así mismo puede consultar el historial académico de sus alumnos.</w:t>
+      </w:r>
+    </w:p>
+    <w:p>
+      <w:pPr>
+        <w:pStyle w:val="Prrafodelista"/>
+        <w:numPr>
+          <w:ilvl w:val="0"/>
+          <w:numId w:val="7"/>
+        </w:numPr>
+        <w:rPr>
+          <w:rFonts w:ascii="Times New Roman" w:hAnsi="Times New Roman" w:cs="Times New Roman"/>
+          <w:sz w:val="24"/>
+          <w:szCs w:val="24"/>
+        </w:rPr>
+      </w:pPr>
+      <w:r>
+        <w:rPr>
+          <w:rFonts w:ascii="Times New Roman" w:hAnsi="Times New Roman" w:cs="Times New Roman"/>
+          <w:sz w:val="24"/>
+          <w:szCs w:val="24"/>
+        </w:rPr>
+        <w:t>El alumno puede consultar los temas disponibles, realizar exámenes sobre un tema en especifico y a su vez puede consultar su historial académico.</w:t>
+      </w:r>
+    </w:p>
+    <w:p>
+      <w:pPr>
+        <w:pStyle w:val="Prrafodelista"/>
+        <w:numPr>
+          <w:ilvl w:val="0"/>
+          <w:numId w:val="7"/>
+        </w:numPr>
+        <w:rPr>
+          <w:rFonts w:ascii="Times New Roman" w:hAnsi="Times New Roman" w:cs="Times New Roman"/>
+          <w:sz w:val="24"/>
+          <w:szCs w:val="24"/>
+        </w:rPr>
+      </w:pPr>
+      <w:r>
+        <w:rPr>
+          <w:rFonts w:ascii="Times New Roman" w:hAnsi="Times New Roman" w:cs="Times New Roman"/>
+          <w:sz w:val="24"/>
+          <w:szCs w:val="24"/>
+        </w:rPr>
+        <w:t>Cada examen corresponde a un único tema.</w:t>
+      </w:r>
+    </w:p>
+    <w:p>
+      <w:pPr>
+        <w:pStyle w:val="Prrafodelista"/>
+        <w:numPr>
+          <w:ilvl w:val="0"/>
+          <w:numId w:val="7"/>
+        </w:numPr>
+        <w:rPr>
+          <w:rFonts w:ascii="Times New Roman" w:hAnsi="Times New Roman" w:cs="Times New Roman"/>
+          <w:sz w:val="24"/>
+          <w:szCs w:val="24"/>
+        </w:rPr>
+      </w:pPr>
+      <w:r>
+        <w:rPr>
+          <w:rFonts w:ascii="Times New Roman" w:hAnsi="Times New Roman" w:cs="Times New Roman"/>
+          <w:sz w:val="24"/>
+          <w:szCs w:val="24"/>
+        </w:rPr>
+        <w:t xml:space="preserve">Cada </w:t>
+      </w:r>
+      <w:r>
+        <w:rPr>
+          <w:rFonts w:ascii="Times New Roman" w:hAnsi="Times New Roman" w:cs="Times New Roman"/>
+          <w:sz w:val="24"/>
+          <w:szCs w:val="24"/>
+        </w:rPr>
+        <w:t>tema tiene su propio banco de preguntas.</w:t>
+      </w:r>
+    </w:p>
+    <w:p>
+      <w:pPr>
+        <w:rPr>
+          <w:rFonts w:ascii="Times New Roman" w:hAnsi="Times New Roman" w:cs="Times New Roman"/>
+          <w:sz w:val="24"/>
+          <w:szCs w:val="24"/>
+        </w:rPr>
+      </w:pPr>
+    </w:p>
+    <w:p>
+      <w:pPr>
+        <w:rPr>
+          <w:rFonts w:ascii="Times New Roman" w:hAnsi="Times New Roman" w:cs="Times New Roman"/>
+          <w:sz w:val="24"/>
+          <w:szCs w:val="24"/>
+        </w:rPr>
+      </w:pPr>
+    </w:p>
+    <w:p>
+      <w:pPr>
+        <w:rPr>
+          <w:rFonts w:ascii="Times New Roman" w:hAnsi="Times New Roman" w:cs="Times New Roman"/>
+          <w:sz w:val="24"/>
+          <w:szCs w:val="24"/>
+        </w:rPr>
+      </w:pPr>
+    </w:p>
+    <w:p>
+      <w:pPr>
+        <w:rPr>
+          <w:rFonts w:ascii="Times New Roman" w:hAnsi="Times New Roman" w:cs="Times New Roman"/>
+          <w:sz w:val="24"/>
+          <w:szCs w:val="24"/>
+        </w:rPr>
+      </w:pPr>
+    </w:p>
+    <w:p>
+      <w:pPr>
+        <w:rPr>
+          <w:rFonts w:ascii="Times New Roman" w:hAnsi="Times New Roman" w:cs="Times New Roman"/>
+          <w:sz w:val="24"/>
+          <w:szCs w:val="24"/>
+        </w:rPr>
+      </w:pPr>
+    </w:p>
+    <w:p>
+      <w:pPr>
+        <w:rPr>
+          <w:rFonts w:ascii="Times New Roman" w:hAnsi="Times New Roman" w:cs="Times New Roman"/>
+          <w:sz w:val="24"/>
+          <w:szCs w:val="24"/>
+        </w:rPr>
+      </w:pPr>
+    </w:p>
+    <w:p>
+      <w:pPr>
+        <w:pStyle w:val="Ttulo2"/>
+      </w:pPr>
+      <w:r>
+        <w:lastRenderedPageBreak/>
+        <w:t>5.1 Diagrama de navegación</w:t>
+      </w:r>
+    </w:p>
+    <w:p>
+      <w:pPr>
+        <w:rPr>
+          <w:rFonts w:ascii="Times New Roman" w:hAnsi="Times New Roman" w:cs="Times New Roman"/>
+          <w:sz w:val="24"/>
+          <w:szCs w:val="24"/>
+        </w:rPr>
+      </w:pPr>
+    </w:p>
+    <w:p>
+      <w:pPr>
+        <w:rPr>
+          <w:rFonts w:ascii="Times New Roman" w:hAnsi="Times New Roman" w:cs="Times New Roman"/>
+          <w:sz w:val="24"/>
+          <w:szCs w:val="24"/>
+        </w:rPr>
+      </w:pPr>
+      <w:r>
+        <w:rPr>
+          <w:rFonts w:ascii="Times New Roman" w:hAnsi="Times New Roman" w:cs="Times New Roman"/>
+          <w:sz w:val="24"/>
+          <w:szCs w:val="24"/>
+          <w:highlight w:val="yellow"/>
+        </w:rPr>
+        <w:t xml:space="preserve">Este pequeño avance sobre mi diagrama de navegación corresponde al </w:t>
+      </w:r>
+      <w:r>
+        <w:rPr>
+          <w:rFonts w:ascii="Times New Roman" w:hAnsi="Times New Roman" w:cs="Times New Roman"/>
+          <w:b/>
+          <w:bCs/>
+          <w:sz w:val="24"/>
+          <w:szCs w:val="24"/>
+          <w:highlight w:val="yellow"/>
+        </w:rPr>
+        <w:t xml:space="preserve">Internauta. </w:t>
+      </w:r>
+      <w:r>
+        <w:rPr>
+          <w:rFonts w:ascii="Times New Roman" w:hAnsi="Times New Roman" w:cs="Times New Roman"/>
+          <w:sz w:val="24"/>
+          <w:szCs w:val="24"/>
+          <w:highlight w:val="yellow"/>
+        </w:rPr>
+        <w:t>Mi duda</w:t>
+      </w:r>
+      <w:r>
+        <w:rPr>
+          <w:rFonts w:ascii="Times New Roman" w:hAnsi="Times New Roman" w:cs="Times New Roman"/>
+          <w:sz w:val="24"/>
+          <w:szCs w:val="24"/>
+          <w:highlight w:val="yellow"/>
+        </w:rPr>
+        <w:t xml:space="preserve"> aquí recae sobre la parte de registro, donde cada que se registra un usuario, se crea una instancia de la Clase Usuario. </w:t>
+      </w:r>
+      <w:r>
+        <w:rPr>
+          <w:rFonts w:ascii="Times New Roman" w:hAnsi="Times New Roman" w:cs="Times New Roman"/>
+          <w:b/>
+          <w:bCs/>
+          <w:sz w:val="24"/>
+          <w:szCs w:val="24"/>
+          <w:highlight w:val="yellow"/>
+        </w:rPr>
+        <w:t>¿Esto lo vi en un ejemplo en internet, usted cree que sea buena idea implementarlo de esta forma?</w:t>
+      </w:r>
+      <w:r>
+        <w:rPr>
+          <w:rFonts w:ascii="Times New Roman" w:hAnsi="Times New Roman" w:cs="Times New Roman"/>
+          <w:sz w:val="24"/>
+          <w:szCs w:val="24"/>
+          <w:highlight w:val="yellow"/>
+        </w:rPr>
+        <w:t xml:space="preserve"> Por ejemplo, lo mismo sucedería cada que se agrega un nuevo Tema, Pregunta, Exame</w:t>
+      </w:r>
+      <w:r>
+        <w:rPr>
+          <w:rFonts w:ascii="Times New Roman" w:hAnsi="Times New Roman" w:cs="Times New Roman"/>
+          <w:sz w:val="24"/>
+          <w:szCs w:val="24"/>
+          <w:highlight w:val="yellow"/>
+        </w:rPr>
+        <w:t>n, etc..</w:t>
+      </w:r>
+      <w:r>
+        <w:rPr>
+          <w:rFonts w:ascii="Times New Roman" w:hAnsi="Times New Roman" w:cs="Times New Roman"/>
+          <w:sz w:val="24"/>
+          <w:szCs w:val="24"/>
+          <w:highlight w:val="yellow"/>
+        </w:rPr>
+        <w:t xml:space="preserve"> De no ser así, entonces el diagrama quedaría igual solo omitiendo esa </w:t>
+      </w:r>
+      <w:r>
+        <w:rPr>
+          <w:rFonts w:ascii="Times New Roman" w:hAnsi="Times New Roman" w:cs="Times New Roman"/>
+          <w:sz w:val="24"/>
+          <w:szCs w:val="24"/>
+          <w:highlight w:val="yellow"/>
+        </w:rPr>
+        <w:t>Clase Usuario</w:t>
+      </w:r>
+      <w:r>
+        <w:rPr>
+          <w:rFonts w:ascii="Times New Roman" w:hAnsi="Times New Roman" w:cs="Times New Roman"/>
+          <w:sz w:val="24"/>
+          <w:szCs w:val="24"/>
+          <w:highlight w:val="yellow"/>
+        </w:rPr>
+        <w:t>.</w:t>
       </w:r>
     </w:p>
     <w:p>
@@ -16542,6 +16131,55 @@
           <w:szCs w:val="24"/>
         </w:rPr>
       </w:pPr>
+      <w:r>
+        <w:rPr>
+          <w:rFonts w:ascii="Times New Roman" w:hAnsi="Times New Roman" w:cs="Times New Roman"/>
+          <w:noProof/>
+          <w:sz w:val="24"/>
+          <w:szCs w:val="24"/>
+        </w:rPr>
+        <w:drawing>
+          <wp:inline distT="0" distB="0" distL="0" distR="0" wp14:anchorId="5D3193C1" wp14:editId="423B8327">
+            <wp:extent cx="4810796" cy="3381847"/>
+            <wp:effectExtent l="0" t="0" r="8890" b="9525"/>
+            <wp:docPr id="45" name="Imagen 45" descr="Diagrama&#10;&#10;Descripción generada automáticamente"/>
+            <wp:cNvGraphicFramePr>
+              <a:graphicFrameLocks xmlns:a="http://schemas.openxmlformats.org/drawingml/2006/main" noChangeAspect="1"/>
+            </wp:cNvGraphicFramePr>
+            <a:graphic xmlns:a="http://schemas.openxmlformats.org/drawingml/2006/main">
+              <a:graphicData uri="http://schemas.openxmlformats.org/drawingml/2006/picture">
+                <pic:pic xmlns:pic="http://schemas.openxmlformats.org/drawingml/2006/picture">
+                  <pic:nvPicPr>
+                    <pic:cNvPr id="45" name="Imagen 45" descr="Diagrama&#10;&#10;Descripción generada automáticamente"/>
+                    <pic:cNvPicPr/>
+                  </pic:nvPicPr>
+                  <pic:blipFill>
+                    <a:blip r:embed="rId50">
+                      <a:extLst>
+                        <a:ext uri="{28A0092B-C50C-407E-A947-70E740481C1C}">
+                          <a14:useLocalDpi xmlns:a14="http://schemas.microsoft.com/office/drawing/2010/main" val="0"/>
+                        </a:ext>
+                      </a:extLst>
+                    </a:blip>
+                    <a:stretch>
+                      <a:fillRect/>
+                    </a:stretch>
+                  </pic:blipFill>
+                  <pic:spPr>
+                    <a:xfrm>
+                      <a:off x="0" y="0"/>
+                      <a:ext cx="4810796" cy="3381847"/>
+                    </a:xfrm>
+                    <a:prstGeom prst="rect">
+                      <a:avLst/>
+                    </a:prstGeom>
+                  </pic:spPr>
+                </pic:pic>
+              </a:graphicData>
+            </a:graphic>
+          </wp:inline>
+        </w:drawing>
+      </w:r>
     </w:p>
     <w:p>
       <w:pPr>
@@ -16558,7 +16196,6 @@
           <w:sz w:val="24"/>
           <w:szCs w:val="24"/>
         </w:rPr>
-        <w:lastRenderedPageBreak/>
         <w:t>CAPITULO 6: DISEÑO DE LA BASE DE DATOS</w:t>
       </w:r>
     </w:p>
@@ -16632,21 +16269,7 @@
         <w:rPr>
           <w:lang w:val="es-ES" w:eastAsia="es-ES"/>
         </w:rPr>
-        <w:t xml:space="preserve">[1] Maluenda de Vega Raquel. </w:t>
-      </w:r>
-      <w:proofErr w:type="spellStart"/>
-      <w:r>
-        <w:rPr>
-          <w:lang w:val="es-ES" w:eastAsia="es-ES"/>
-        </w:rPr>
-        <w:t>Profile</w:t>
-      </w:r>
-      <w:proofErr w:type="spellEnd"/>
-      <w:r>
-        <w:rPr>
-          <w:lang w:val="es-ES" w:eastAsia="es-ES"/>
-        </w:rPr>
-        <w:t xml:space="preserve">. </w:t>
+        <w:t xml:space="preserve">[1] Maluenda de Vega Raquel. Profile. </w:t>
       </w:r>
       <w:r>
         <w:rPr>
@@ -16662,7 +16285,7 @@
         </w:rPr>
         <w:t xml:space="preserve"> España. 2020. Recuperado de: </w:t>
       </w:r>
-      <w:hyperlink r:id="rId49" w:history="1">
+      <w:hyperlink r:id="rId51" w:history="1">
         <w:r>
           <w:rPr>
             <w:rStyle w:val="Hipervnculo"/>
@@ -16712,7 +16335,7 @@
         </w:rPr>
         <w:t xml:space="preserve">] Más adelante. ¿Qué es una base de datos? 2019. Recuperado de: </w:t>
       </w:r>
-      <w:hyperlink r:id="rId50" w:history="1">
+      <w:hyperlink r:id="rId52" w:history="1">
         <w:r>
           <w:rPr>
             <w:rStyle w:val="Hipervnculo"/>
@@ -16742,21 +16365,8 @@
         <w:rPr>
           <w:lang w:val="es-ES" w:eastAsia="es-ES"/>
         </w:rPr>
-        <w:t xml:space="preserve">[3] </w:t>
-      </w:r>
-      <w:proofErr w:type="spellStart"/>
-      <w:r>
-        <w:rPr>
-          <w:lang w:val="es-ES" w:eastAsia="es-ES"/>
-        </w:rPr>
-        <w:t>IngenioVirtual</w:t>
-      </w:r>
-      <w:proofErr w:type="spellEnd"/>
-      <w:r>
-        <w:rPr>
-          <w:lang w:val="es-ES" w:eastAsia="es-ES"/>
-        </w:rPr>
-        <w:t xml:space="preserve">. </w:t>
+        <w:lastRenderedPageBreak/>
+        <w:t xml:space="preserve">[3] IngenioVirtual. </w:t>
       </w:r>
       <w:r>
         <w:rPr>
@@ -16793,7 +16403,7 @@
         <w:br/>
         <w:t xml:space="preserve">Recuperado de: </w:t>
       </w:r>
-      <w:hyperlink r:id="rId51" w:history="1">
+      <w:hyperlink r:id="rId53" w:history="1">
         <w:r>
           <w:rPr>
             <w:rStyle w:val="Hipervnculo"/>
@@ -16852,7 +16462,7 @@
         </w:rPr>
         <w:t xml:space="preserve"> </w:t>
       </w:r>
-      <w:hyperlink r:id="rId52" w:history="1">
+      <w:hyperlink r:id="rId54" w:history="1">
         <w:r>
           <w:rPr>
             <w:rStyle w:val="Hipervnculo"/>
@@ -16888,21 +16498,7 @@
         <w:rPr>
           <w:lang w:val="es-ES" w:eastAsia="es-ES"/>
         </w:rPr>
-        <w:t xml:space="preserve">[5] </w:t>
-      </w:r>
-      <w:proofErr w:type="spellStart"/>
-      <w:r>
-        <w:rPr>
-          <w:lang w:val="es-ES" w:eastAsia="es-ES"/>
-        </w:rPr>
-        <w:t>Jtech</w:t>
-      </w:r>
-      <w:proofErr w:type="spellEnd"/>
-      <w:r>
-        <w:rPr>
-          <w:lang w:val="es-ES" w:eastAsia="es-ES"/>
-        </w:rPr>
-        <w:t xml:space="preserve">. </w:t>
+        <w:t xml:space="preserve">[5] Jtech. </w:t>
       </w:r>
       <w:r>
         <w:rPr>
@@ -16910,45 +16506,13 @@
           <w:iCs/>
           <w:lang w:val="es-ES" w:eastAsia="es-ES"/>
         </w:rPr>
-        <w:t xml:space="preserve">Programación de </w:t>
-      </w:r>
-      <w:proofErr w:type="spellStart"/>
-      <w:r>
-        <w:rPr>
-          <w:i/>
-          <w:iCs/>
+        <w:t xml:space="preserve">Programación de servlets. </w:t>
+      </w:r>
+      <w:r>
+        <w:rPr>
           <w:lang w:val="es-ES" w:eastAsia="es-ES"/>
         </w:rPr>
-        <w:t>servlets</w:t>
-      </w:r>
-      <w:proofErr w:type="spellEnd"/>
-      <w:r>
-        <w:rPr>
-          <w:i/>
-          <w:iCs/>
-          <w:lang w:val="es-ES" w:eastAsia="es-ES"/>
-        </w:rPr>
-        <w:t xml:space="preserve">. </w:t>
-      </w:r>
-      <w:r>
-        <w:rPr>
-          <w:lang w:val="es-ES" w:eastAsia="es-ES"/>
-        </w:rPr>
-        <w:t xml:space="preserve">“Introducción a los </w:t>
-      </w:r>
-      <w:proofErr w:type="spellStart"/>
-      <w:r>
-        <w:rPr>
-          <w:lang w:val="es-ES" w:eastAsia="es-ES"/>
-        </w:rPr>
-        <w:t>servlets</w:t>
-      </w:r>
-      <w:proofErr w:type="spellEnd"/>
-      <w:r>
-        <w:rPr>
-          <w:lang w:val="es-ES" w:eastAsia="es-ES"/>
-        </w:rPr>
-        <w:t>”</w:t>
+        <w:t>“Introducción a los servlets”</w:t>
       </w:r>
       <w:r>
         <w:rPr>
@@ -16957,7 +16521,7 @@
         <w:br/>
         <w:t xml:space="preserve">Recuperado de: </w:t>
       </w:r>
-      <w:hyperlink r:id="rId53" w:history="1">
+      <w:hyperlink r:id="rId55" w:history="1">
         <w:r>
           <w:rPr>
             <w:rStyle w:val="Hipervnculo"/>
@@ -16993,21 +16557,7 @@
         <w:rPr>
           <w:lang w:val="es-ES" w:eastAsia="es-ES"/>
         </w:rPr>
-        <w:t xml:space="preserve">[6] </w:t>
-      </w:r>
-      <w:proofErr w:type="gramStart"/>
-      <w:r>
-        <w:rPr>
-          <w:lang w:val="es-ES" w:eastAsia="es-ES"/>
-        </w:rPr>
-        <w:t>Secretaria</w:t>
-      </w:r>
-      <w:proofErr w:type="gramEnd"/>
-      <w:r>
-        <w:rPr>
-          <w:lang w:val="es-ES" w:eastAsia="es-ES"/>
-        </w:rPr>
-        <w:t xml:space="preserve"> Académica. </w:t>
+        <w:t xml:space="preserve">[6] Secretaria Académica. </w:t>
       </w:r>
       <w:r>
         <w:rPr>
@@ -17035,7 +16585,7 @@
         </w:rPr>
         <w:t xml:space="preserve">Recuperado de: </w:t>
       </w:r>
-      <w:hyperlink r:id="rId54" w:history="1">
+      <w:hyperlink r:id="rId56" w:history="1">
         <w:r>
           <w:rPr>
             <w:rStyle w:val="Hipervnculo"/>
@@ -17096,7 +16646,7 @@
         <w:br/>
         <w:t xml:space="preserve">Recuperado de: </w:t>
       </w:r>
-      <w:hyperlink r:id="rId55" w:history="1">
+      <w:hyperlink r:id="rId57" w:history="1">
         <w:r>
           <w:rPr>
             <w:rStyle w:val="Hipervnculo"/>
@@ -17125,35 +16675,7 @@
         <w:rPr>
           <w:lang w:val="es-ES" w:eastAsia="es-ES"/>
         </w:rPr>
-        <w:t xml:space="preserve">[8] Nieves Guerrero Citlali, </w:t>
-      </w:r>
-      <w:proofErr w:type="spellStart"/>
-      <w:r>
-        <w:rPr>
-          <w:lang w:val="es-ES" w:eastAsia="es-ES"/>
-        </w:rPr>
-        <w:t>Ucán</w:t>
-      </w:r>
-      <w:proofErr w:type="spellEnd"/>
-      <w:r>
-        <w:rPr>
-          <w:lang w:val="es-ES" w:eastAsia="es-ES"/>
-        </w:rPr>
-        <w:t xml:space="preserve"> Pech Juan, Menéndez Domínguez </w:t>
-      </w:r>
-      <w:proofErr w:type="spellStart"/>
-      <w:r>
-        <w:rPr>
-          <w:lang w:val="es-ES" w:eastAsia="es-ES"/>
-        </w:rPr>
-        <w:t>Victor</w:t>
-      </w:r>
-      <w:proofErr w:type="spellEnd"/>
-      <w:r>
-        <w:rPr>
-          <w:lang w:val="es-ES" w:eastAsia="es-ES"/>
-        </w:rPr>
-        <w:t xml:space="preserve">. </w:t>
+        <w:t xml:space="preserve">[8] Nieves Guerrero Citlali, Ucán Pech Juan, Menéndez Domínguez Victor. </w:t>
       </w:r>
       <w:r>
         <w:rPr>
@@ -17161,47 +16683,21 @@
           <w:iCs/>
           <w:lang w:val="es-ES" w:eastAsia="es-ES"/>
         </w:rPr>
-        <w:t xml:space="preserve">UWE en Sistemas de Recomendación de Aprendizaje. Aplicando </w:t>
-      </w:r>
-      <w:proofErr w:type="spellStart"/>
-      <w:r>
-        <w:rPr>
-          <w:i/>
-          <w:iCs/>
+        <w:t>UWE en Sistemas de Recomendación de Aprendizaje. Aplicando Ingenieria Web: Un Método en Caso de Estudio</w:t>
+      </w:r>
+      <w:r>
+        <w:rPr>
           <w:lang w:val="es-ES" w:eastAsia="es-ES"/>
         </w:rPr>
-        <w:t>Ingenieria</w:t>
-      </w:r>
-      <w:proofErr w:type="spellEnd"/>
-      <w:r>
-        <w:rPr>
-          <w:i/>
-          <w:iCs/>
-          <w:lang w:val="es-ES" w:eastAsia="es-ES"/>
-        </w:rPr>
-        <w:t xml:space="preserve"> Web: Un Método en Caso de Estudio</w:t>
-      </w:r>
-      <w:r>
-        <w:rPr>
-          <w:lang w:val="es-ES" w:eastAsia="es-ES"/>
-        </w:rPr>
         <w:t xml:space="preserve">. Universidad Autónoma de Yucatán .Mérida, Yucatán. México. 2014. Recuperado de: </w:t>
       </w:r>
-      <w:hyperlink r:id="rId56" w:history="1">
+      <w:hyperlink r:id="rId58" w:history="1">
         <w:r>
           <w:rPr>
             <w:rStyle w:val="Hipervnculo"/>
             <w:lang w:val="es-ES" w:eastAsia="es-ES"/>
           </w:rPr>
-          <w:t>https://www.researchgate.net/publication/280580830_UWE_en_Sistema_de_Recomendacion_de_Objetos_de_Aprendizaje_Aplicando_Ingenieria_Web_Un_Metodo_en_Caso_de_Es</w:t>
-        </w:r>
-        <w:r>
-          <w:rPr>
-            <w:rStyle w:val="Hipervnculo"/>
-            <w:lang w:val="es-ES" w:eastAsia="es-ES"/>
-          </w:rPr>
-          <w:lastRenderedPageBreak/>
-          <w:t>tudio</w:t>
+          <w:t>https://www.researchgate.net/publication/280580830_UWE_en_Sistema_de_Recomendacion_de_Objetos_de_Aprendizaje_Aplicando_Ingenieria_Web_Un_Metodo_en_Caso_de_Estudio</w:t>
         </w:r>
       </w:hyperlink>
       <w:r>
@@ -17229,7 +16725,7 @@
         </w:rPr>
         <w:t xml:space="preserve">[9] </w:t>
       </w:r>
-      <w:hyperlink r:id="rId57" w:history="1">
+      <w:hyperlink r:id="rId59" w:history="1">
         <w:r>
           <w:rPr>
             <w:rFonts w:ascii="Times New Roman" w:hAnsi="Times New Roman" w:cs="Times New Roman"/>
@@ -17237,27 +16733,7 @@
             <w:szCs w:val="24"/>
             <w:lang w:val="en-US" w:eastAsia="es-ES"/>
           </w:rPr>
-          <w:t>LMU – Ludwig-</w:t>
-        </w:r>
-        <w:proofErr w:type="spellStart"/>
-        <w:r>
-          <w:rPr>
-            <w:rFonts w:ascii="Times New Roman" w:hAnsi="Times New Roman" w:cs="Times New Roman"/>
-            <w:sz w:val="24"/>
-            <w:szCs w:val="24"/>
-            <w:lang w:val="en-US" w:eastAsia="es-ES"/>
-          </w:rPr>
-          <w:t>Maximilians</w:t>
-        </w:r>
-        <w:proofErr w:type="spellEnd"/>
-        <w:r>
-          <w:rPr>
-            <w:rFonts w:ascii="Times New Roman" w:hAnsi="Times New Roman" w:cs="Times New Roman"/>
-            <w:sz w:val="24"/>
-            <w:szCs w:val="24"/>
-            <w:lang w:val="en-US" w:eastAsia="es-ES"/>
-          </w:rPr>
-          <w:t>-Universität München</w:t>
+          <w:t>LMU – Ludwig-Maximilians-Universität München</w:t>
         </w:r>
       </w:hyperlink>
       <w:r>
@@ -17267,27 +16743,7 @@
           <w:szCs w:val="24"/>
           <w:lang w:val="en-US" w:eastAsia="es-ES"/>
         </w:rPr>
-        <w:t xml:space="preserve">. </w:t>
-      </w:r>
-      <w:proofErr w:type="gramStart"/>
-      <w:r>
-        <w:rPr>
-          <w:rFonts w:ascii="Times New Roman" w:hAnsi="Times New Roman" w:cs="Times New Roman"/>
-          <w:sz w:val="24"/>
-          <w:szCs w:val="24"/>
-          <w:lang w:val="en-US" w:eastAsia="es-ES"/>
-        </w:rPr>
-        <w:t>UWE(</w:t>
-      </w:r>
-      <w:proofErr w:type="gramEnd"/>
-      <w:r>
-        <w:rPr>
-          <w:rFonts w:ascii="Times New Roman" w:hAnsi="Times New Roman" w:cs="Times New Roman"/>
-          <w:sz w:val="24"/>
-          <w:szCs w:val="24"/>
-          <w:lang w:val="en-US" w:eastAsia="es-ES"/>
-        </w:rPr>
-        <w:t xml:space="preserve">UML-Based Web Engineering). </w:t>
+        <w:t xml:space="preserve">. UWE(UML-Based Web Engineering). </w:t>
       </w:r>
       <w:r>
         <w:rPr>
@@ -17338,7 +16794,7 @@
       </w:pPr>
     </w:p>
     <w:sectPr>
-      <w:footerReference w:type="default" r:id="rId58"/>
+      <w:footerReference w:type="default" r:id="rId60"/>
       <w:pgSz w:w="12240" w:h="15840" w:code="1"/>
       <w:pgMar w:top="1417" w:right="1701" w:bottom="1417" w:left="1701" w:header="708" w:footer="708" w:gutter="0"/>
       <w:cols w:space="708"/>

</xml_diff>